<commit_message>
Day-3 end of session code
</commit_message>
<xml_diff>
--- a/images/types.docx
+++ b/images/types.docx
@@ -3,6 +3,469 @@
 <w:document xmlns:wpc="http://schemas.microsoft.com/office/word/2010/wordprocessingCanvas" xmlns:cx="http://schemas.microsoft.com/office/drawing/2014/chartex" xmlns:cx1="http://schemas.microsoft.com/office/drawing/2015/9/8/chartex" xmlns:cx2="http://schemas.microsoft.com/office/drawing/2015/10/21/chartex" xmlns:cx3="http://schemas.microsoft.com/office/drawing/2016/5/9/chartex" xmlns:cx4="http://schemas.microsoft.com/office/drawing/2016/5/10/chartex" xmlns:cx5="http://schemas.microsoft.com/office/drawing/2016/5/11/chartex" xmlns:cx6="http://schemas.microsoft.com/office/drawing/2016/5/12/chartex" xmlns:cx7="http://schemas.microsoft.com/office/drawing/2016/5/13/chartex" xmlns:cx8="http://schemas.microsoft.com/office/drawing/2016/5/14/chartex" xmlns:mc="http://schemas.openxmlformats.org/markup-compatibility/2006" xmlns:aink="http://schemas.microsoft.com/office/drawing/2016/ink" xmlns:am3d="http://schemas.microsoft.com/office/drawing/2017/model3d" xmlns:o="urn:schemas-microsoft-com:office:office" xmlns:r="http://schemas.openxmlformats.org/officeDocument/2006/relationships" xmlns:m="http://schemas.openxmlformats.org/officeDocument/2006/math" xmlns:v="urn:schemas-microsoft-com:vml" xmlns:wp14="http://schemas.microsoft.com/office/word/2010/wordprocessingDrawing" xmlns:wp="http://schemas.openxmlformats.org/drawingml/2006/wordprocessingDrawing" xmlns:w10="urn:schemas-microsoft-com:office:word" xmlns:w="http://schemas.openxmlformats.org/wordprocessingml/2006/main" xmlns:w14="http://schemas.microsoft.com/office/word/2010/wordml" xmlns:w15="http://schemas.microsoft.com/office/word/2012/wordml" xmlns:w16cid="http://schemas.microsoft.com/office/word/2016/wordml/cid" xmlns:w16se="http://schemas.microsoft.com/office/word/2015/wordml/symex" xmlns:wpg="http://schemas.microsoft.com/office/word/2010/wordprocessingGroup" xmlns:wpi="http://schemas.microsoft.com/office/word/2010/wordprocessingInk" xmlns:wne="http://schemas.microsoft.com/office/word/2006/wordml" xmlns:wps="http://schemas.microsoft.com/office/word/2010/wordprocessingShape" mc:Ignorable="w14 w15 w16se w16cid wp14">
   <w:body>
     <w:p>
+      <w:r>
+        <w:rPr>
+          <w:noProof/>
+        </w:rPr>
+        <mc:AlternateContent>
+          <mc:Choice Requires="wps">
+            <w:drawing>
+              <wp:anchor distT="0" distB="0" distL="114300" distR="114300" simplePos="0" relativeHeight="251728896" behindDoc="0" locked="0" layoutInCell="1" allowOverlap="1" wp14:anchorId="2790AF8C" wp14:editId="3FCE3704">
+                <wp:simplePos x="0" y="0"/>
+                <wp:positionH relativeFrom="column">
+                  <wp:posOffset>1371210</wp:posOffset>
+                </wp:positionH>
+                <wp:positionV relativeFrom="paragraph">
+                  <wp:posOffset>2549573</wp:posOffset>
+                </wp:positionV>
+                <wp:extent cx="533400" cy="228600"/>
+                <wp:effectExtent l="0" t="0" r="19050" b="19050"/>
+                <wp:wrapNone/>
+                <wp:docPr id="56" name="Text Box 56"/>
+                <wp:cNvGraphicFramePr/>
+                <a:graphic xmlns:a="http://schemas.openxmlformats.org/drawingml/2006/main">
+                  <a:graphicData uri="http://schemas.microsoft.com/office/word/2010/wordprocessingShape">
+                    <wps:wsp>
+                      <wps:cNvSpPr txBox="1"/>
+                      <wps:spPr>
+                        <a:xfrm>
+                          <a:off x="0" y="0"/>
+                          <a:ext cx="533400" cy="228600"/>
+                        </a:xfrm>
+                        <a:prstGeom prst="rect">
+                          <a:avLst/>
+                        </a:prstGeom>
+                        <a:solidFill>
+                          <a:schemeClr val="lt1"/>
+                        </a:solidFill>
+                        <a:ln w="6350">
+                          <a:solidFill>
+                            <a:prstClr val="black"/>
+                          </a:solidFill>
+                        </a:ln>
+                      </wps:spPr>
+                      <wps:txbx>
+                        <w:txbxContent>
+                          <w:p>
+                            <w:r>
+                              <w:t>TOP</w:t>
+                            </w:r>
+                          </w:p>
+                        </w:txbxContent>
+                      </wps:txbx>
+                      <wps:bodyPr rot="0" spcFirstLastPara="0" vertOverflow="overflow" horzOverflow="overflow" vert="horz" wrap="square" lIns="91440" tIns="45720" rIns="91440" bIns="45720" numCol="1" spcCol="0" rtlCol="0" fromWordArt="0" anchor="t" anchorCtr="0" forceAA="0" compatLnSpc="1">
+                        <a:prstTxWarp prst="textNoShape">
+                          <a:avLst/>
+                        </a:prstTxWarp>
+                        <a:noAutofit/>
+                      </wps:bodyPr>
+                    </wps:wsp>
+                  </a:graphicData>
+                </a:graphic>
+                <wp14:sizeRelH relativeFrom="margin">
+                  <wp14:pctWidth>0</wp14:pctWidth>
+                </wp14:sizeRelH>
+                <wp14:sizeRelV relativeFrom="margin">
+                  <wp14:pctHeight>0</wp14:pctHeight>
+                </wp14:sizeRelV>
+              </wp:anchor>
+            </w:drawing>
+          </mc:Choice>
+          <mc:Fallback>
+            <w:pict>
+              <v:shapetype w14:anchorId="2790AF8C" id="_x0000_t202" coordsize="21600,21600" o:spt="202" path="m,l,21600r21600,l21600,xe">
+                <v:stroke joinstyle="miter"/>
+                <v:path gradientshapeok="t" o:connecttype="rect"/>
+              </v:shapetype>
+              <v:shape id="Text Box 56" o:spid="_x0000_s1026" type="#_x0000_t202" style="position:absolute;margin-left:107.95pt;margin-top:200.75pt;width:42pt;height:18pt;z-index:251728896;visibility:visible;mso-wrap-style:square;mso-width-percent:0;mso-height-percent:0;mso-wrap-distance-left:9pt;mso-wrap-distance-top:0;mso-wrap-distance-right:9pt;mso-wrap-distance-bottom:0;mso-position-horizontal:absolute;mso-position-horizontal-relative:text;mso-position-vertical:absolute;mso-position-vertical-relative:text;mso-width-percent:0;mso-height-percent:0;mso-width-relative:margin;mso-height-relative:margin;v-text-anchor:top" o:gfxdata="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" fillcolor="white [3201]" strokeweight=".5pt">
+                <v:textbox>
+                  <w:txbxContent>
+                    <w:p>
+                      <w:r>
+                        <w:t>TOP</w:t>
+                      </w:r>
+                    </w:p>
+                  </w:txbxContent>
+                </v:textbox>
+              </v:shape>
+            </w:pict>
+          </mc:Fallback>
+        </mc:AlternateContent>
+      </w:r>
+      <w:r>
+        <w:rPr>
+          <w:noProof/>
+        </w:rPr>
+        <mc:AlternateContent>
+          <mc:Choice Requires="wps">
+            <w:drawing>
+              <wp:anchor distT="0" distB="0" distL="114300" distR="114300" simplePos="0" relativeHeight="251726848" behindDoc="0" locked="0" layoutInCell="1" allowOverlap="1" wp14:anchorId="322016EE" wp14:editId="3624E603">
+                <wp:simplePos x="0" y="0"/>
+                <wp:positionH relativeFrom="column">
+                  <wp:posOffset>2028092</wp:posOffset>
+                </wp:positionH>
+                <wp:positionV relativeFrom="paragraph">
+                  <wp:posOffset>2614246</wp:posOffset>
+                </wp:positionV>
+                <wp:extent cx="3429000" cy="715108"/>
+                <wp:effectExtent l="0" t="0" r="57150" b="85090"/>
+                <wp:wrapNone/>
+                <wp:docPr id="55" name="Straight Arrow Connector 55"/>
+                <wp:cNvGraphicFramePr/>
+                <a:graphic xmlns:a="http://schemas.openxmlformats.org/drawingml/2006/main">
+                  <a:graphicData uri="http://schemas.microsoft.com/office/word/2010/wordprocessingShape">
+                    <wps:wsp>
+                      <wps:cNvCnPr/>
+                      <wps:spPr>
+                        <a:xfrm>
+                          <a:off x="0" y="0"/>
+                          <a:ext cx="3429000" cy="715108"/>
+                        </a:xfrm>
+                        <a:prstGeom prst="straightConnector1">
+                          <a:avLst/>
+                        </a:prstGeom>
+                        <a:ln>
+                          <a:solidFill>
+                            <a:schemeClr val="tx1"/>
+                          </a:solidFill>
+                          <a:tailEnd type="triangle"/>
+                        </a:ln>
+                      </wps:spPr>
+                      <wps:style>
+                        <a:lnRef idx="1">
+                          <a:schemeClr val="accent1"/>
+                        </a:lnRef>
+                        <a:fillRef idx="0">
+                          <a:schemeClr val="accent1"/>
+                        </a:fillRef>
+                        <a:effectRef idx="0">
+                          <a:schemeClr val="accent1"/>
+                        </a:effectRef>
+                        <a:fontRef idx="minor">
+                          <a:schemeClr val="tx1"/>
+                        </a:fontRef>
+                      </wps:style>
+                      <wps:bodyPr/>
+                    </wps:wsp>
+                  </a:graphicData>
+                </a:graphic>
+              </wp:anchor>
+            </w:drawing>
+          </mc:Choice>
+          <mc:Fallback>
+            <w:pict>
+              <v:shapetype w14:anchorId="62771A72" id="_x0000_t32" coordsize="21600,21600" o:spt="32" o:oned="t" path="m,l21600,21600e" filled="f">
+                <v:path arrowok="t" fillok="f" o:connecttype="none"/>
+                <o:lock v:ext="edit" shapetype="t"/>
+              </v:shapetype>
+              <v:shape id="Straight Arrow Connector 55" o:spid="_x0000_s1026" type="#_x0000_t32" style="position:absolute;margin-left:159.7pt;margin-top:205.85pt;width:270pt;height:56.3pt;z-index:251726848;visibility:visible;mso-wrap-style:square;mso-wrap-distance-left:9pt;mso-wrap-distance-top:0;mso-wrap-distance-right:9pt;mso-wrap-distance-bottom:0;mso-position-horizontal:absolute;mso-position-horizontal-relative:text;mso-position-vertical:absolute;mso-position-vertical-relative:text" o:gfxdata="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" strokecolor="black [3213]" strokeweight=".5pt">
+                <v:stroke endarrow="block" joinstyle="miter"/>
+              </v:shape>
+            </w:pict>
+          </mc:Fallback>
+        </mc:AlternateContent>
+      </w:r>
+      <w:r>
+        <w:rPr>
+          <w:noProof/>
+        </w:rPr>
+        <mc:AlternateContent>
+          <mc:Choice Requires="wps">
+            <w:drawing>
+              <wp:anchor distT="0" distB="0" distL="114300" distR="114300" simplePos="0" relativeHeight="251725824" behindDoc="0" locked="0" layoutInCell="1" allowOverlap="1" wp14:anchorId="4FF4F14D" wp14:editId="1B9889BD">
+                <wp:simplePos x="0" y="0"/>
+                <wp:positionH relativeFrom="column">
+                  <wp:posOffset>486508</wp:posOffset>
+                </wp:positionH>
+                <wp:positionV relativeFrom="paragraph">
+                  <wp:posOffset>2291373</wp:posOffset>
+                </wp:positionV>
+                <wp:extent cx="732692" cy="240812"/>
+                <wp:effectExtent l="0" t="0" r="86995" b="64135"/>
+                <wp:wrapNone/>
+                <wp:docPr id="54" name="Straight Arrow Connector 54"/>
+                <wp:cNvGraphicFramePr/>
+                <a:graphic xmlns:a="http://schemas.openxmlformats.org/drawingml/2006/main">
+                  <a:graphicData uri="http://schemas.microsoft.com/office/word/2010/wordprocessingShape">
+                    <wps:wsp>
+                      <wps:cNvCnPr/>
+                      <wps:spPr>
+                        <a:xfrm>
+                          <a:off x="0" y="0"/>
+                          <a:ext cx="732692" cy="240812"/>
+                        </a:xfrm>
+                        <a:prstGeom prst="straightConnector1">
+                          <a:avLst/>
+                        </a:prstGeom>
+                        <a:ln>
+                          <a:tailEnd type="triangle"/>
+                        </a:ln>
+                      </wps:spPr>
+                      <wps:style>
+                        <a:lnRef idx="1">
+                          <a:schemeClr val="accent1"/>
+                        </a:lnRef>
+                        <a:fillRef idx="0">
+                          <a:schemeClr val="accent1"/>
+                        </a:fillRef>
+                        <a:effectRef idx="0">
+                          <a:schemeClr val="accent1"/>
+                        </a:effectRef>
+                        <a:fontRef idx="minor">
+                          <a:schemeClr val="tx1"/>
+                        </a:fontRef>
+                      </wps:style>
+                      <wps:bodyPr/>
+                    </wps:wsp>
+                  </a:graphicData>
+                </a:graphic>
+              </wp:anchor>
+            </w:drawing>
+          </mc:Choice>
+          <mc:Fallback>
+            <w:pict>
+              <v:shape w14:anchorId="1737B4AA" id="Straight Arrow Connector 54" o:spid="_x0000_s1026" type="#_x0000_t32" style="position:absolute;margin-left:38.3pt;margin-top:180.4pt;width:57.7pt;height:18.95pt;z-index:251725824;visibility:visible;mso-wrap-style:square;mso-wrap-distance-left:9pt;mso-wrap-distance-top:0;mso-wrap-distance-right:9pt;mso-wrap-distance-bottom:0;mso-position-horizontal:absolute;mso-position-horizontal-relative:text;mso-position-vertical:absolute;mso-position-vertical-relative:text" o:gfxdata="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" strokecolor="#4472c4 [3204]" strokeweight=".5pt">
+                <v:stroke endarrow="block" joinstyle="miter"/>
+              </v:shape>
+            </w:pict>
+          </mc:Fallback>
+        </mc:AlternateContent>
+      </w:r>
+      <w:r>
+        <w:rPr>
+          <w:noProof/>
+        </w:rPr>
+        <mc:AlternateContent>
+          <mc:Choice Requires="wps">
+            <w:drawing>
+              <wp:anchor distT="0" distB="0" distL="114300" distR="114300" simplePos="0" relativeHeight="251724800" behindDoc="0" locked="0" layoutInCell="1" allowOverlap="1" wp14:anchorId="5BEE2671" wp14:editId="214D1D5A">
+                <wp:simplePos x="0" y="0"/>
+                <wp:positionH relativeFrom="column">
+                  <wp:posOffset>-11723</wp:posOffset>
+                </wp:positionH>
+                <wp:positionV relativeFrom="paragraph">
+                  <wp:posOffset>2069123</wp:posOffset>
+                </wp:positionV>
+                <wp:extent cx="492369" cy="222739"/>
+                <wp:effectExtent l="0" t="0" r="22225" b="25400"/>
+                <wp:wrapNone/>
+                <wp:docPr id="53" name="Text Box 53"/>
+                <wp:cNvGraphicFramePr/>
+                <a:graphic xmlns:a="http://schemas.openxmlformats.org/drawingml/2006/main">
+                  <a:graphicData uri="http://schemas.microsoft.com/office/word/2010/wordprocessingShape">
+                    <wps:wsp>
+                      <wps:cNvSpPr txBox="1"/>
+                      <wps:spPr>
+                        <a:xfrm>
+                          <a:off x="0" y="0"/>
+                          <a:ext cx="492369" cy="222739"/>
+                        </a:xfrm>
+                        <a:prstGeom prst="rect">
+                          <a:avLst/>
+                        </a:prstGeom>
+                        <a:solidFill>
+                          <a:schemeClr val="lt1"/>
+                        </a:solidFill>
+                        <a:ln w="6350">
+                          <a:solidFill>
+                            <a:prstClr val="black"/>
+                          </a:solidFill>
+                        </a:ln>
+                      </wps:spPr>
+                      <wps:txbx>
+                        <w:txbxContent>
+                          <w:p/>
+                        </w:txbxContent>
+                      </wps:txbx>
+                      <wps:bodyPr rot="0" spcFirstLastPara="0" vertOverflow="overflow" horzOverflow="overflow" vert="horz" wrap="square" lIns="91440" tIns="45720" rIns="91440" bIns="45720" numCol="1" spcCol="0" rtlCol="0" fromWordArt="0" anchor="t" anchorCtr="0" forceAA="0" compatLnSpc="1">
+                        <a:prstTxWarp prst="textNoShape">
+                          <a:avLst/>
+                        </a:prstTxWarp>
+                        <a:noAutofit/>
+                      </wps:bodyPr>
+                    </wps:wsp>
+                  </a:graphicData>
+                </a:graphic>
+              </wp:anchor>
+            </w:drawing>
+          </mc:Choice>
+          <mc:Fallback>
+            <w:pict>
+              <v:shape w14:anchorId="5BEE2671" id="Text Box 53" o:spid="_x0000_s1027" type="#_x0000_t202" style="position:absolute;margin-left:-.9pt;margin-top:162.9pt;width:38.75pt;height:17.55pt;z-index:251724800;visibility:visible;mso-wrap-style:square;mso-wrap-distance-left:9pt;mso-wrap-distance-top:0;mso-wrap-distance-right:9pt;mso-wrap-distance-bottom:0;mso-position-horizontal:absolute;mso-position-horizontal-relative:text;mso-position-vertical:absolute;mso-position-vertical-relative:text;v-text-anchor:top" o:gfxdata="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" fillcolor="white [3201]" strokeweight=".5pt">
+                <v:textbox>
+                  <w:txbxContent>
+                    <w:p/>
+                  </w:txbxContent>
+                </v:textbox>
+              </v:shape>
+            </w:pict>
+          </mc:Fallback>
+        </mc:AlternateContent>
+      </w:r>
+      <w:r>
+        <w:rPr>
+          <w:noProof/>
+        </w:rPr>
+        <mc:AlternateContent>
+          <mc:Choice Requires="wps">
+            <w:drawing>
+              <wp:anchor distT="0" distB="0" distL="114300" distR="114300" simplePos="0" relativeHeight="251723776" behindDoc="0" locked="0" layoutInCell="1" allowOverlap="1" wp14:anchorId="159EADB7" wp14:editId="6667F77C">
+                <wp:simplePos x="0" y="0"/>
+                <wp:positionH relativeFrom="column">
+                  <wp:posOffset>1265897</wp:posOffset>
+                </wp:positionH>
+                <wp:positionV relativeFrom="paragraph">
+                  <wp:posOffset>2426629</wp:posOffset>
+                </wp:positionV>
+                <wp:extent cx="779585" cy="990063"/>
+                <wp:effectExtent l="0" t="0" r="20955" b="19685"/>
+                <wp:wrapNone/>
+                <wp:docPr id="52" name="Rectangle: Rounded Corners 52"/>
+                <wp:cNvGraphicFramePr/>
+                <a:graphic xmlns:a="http://schemas.openxmlformats.org/drawingml/2006/main">
+                  <a:graphicData uri="http://schemas.microsoft.com/office/word/2010/wordprocessingShape">
+                    <wps:wsp>
+                      <wps:cNvSpPr/>
+                      <wps:spPr>
+                        <a:xfrm>
+                          <a:off x="0" y="0"/>
+                          <a:ext cx="779585" cy="990063"/>
+                        </a:xfrm>
+                        <a:prstGeom prst="roundRect">
+                          <a:avLst/>
+                        </a:prstGeom>
+                      </wps:spPr>
+                      <wps:style>
+                        <a:lnRef idx="2">
+                          <a:schemeClr val="accent1">
+                            <a:shade val="50000"/>
+                          </a:schemeClr>
+                        </a:lnRef>
+                        <a:fillRef idx="1">
+                          <a:schemeClr val="accent1"/>
+                        </a:fillRef>
+                        <a:effectRef idx="0">
+                          <a:schemeClr val="accent1"/>
+                        </a:effectRef>
+                        <a:fontRef idx="minor">
+                          <a:schemeClr val="lt1"/>
+                        </a:fontRef>
+                      </wps:style>
+                      <wps:bodyPr rot="0" spcFirstLastPara="0" vertOverflow="overflow" horzOverflow="overflow" vert="horz" wrap="square" lIns="91440" tIns="45720" rIns="91440" bIns="45720" numCol="1" spcCol="0" rtlCol="0" fromWordArt="0" anchor="ctr" anchorCtr="0" forceAA="0" compatLnSpc="1">
+                        <a:prstTxWarp prst="textNoShape">
+                          <a:avLst/>
+                        </a:prstTxWarp>
+                        <a:noAutofit/>
+                      </wps:bodyPr>
+                    </wps:wsp>
+                  </a:graphicData>
+                </a:graphic>
+              </wp:anchor>
+            </w:drawing>
+          </mc:Choice>
+          <mc:Fallback>
+            <w:pict>
+              <v:roundrect w14:anchorId="7AABC632" id="Rectangle: Rounded Corners 52" o:spid="_x0000_s1026" style="position:absolute;margin-left:99.7pt;margin-top:191.05pt;width:61.4pt;height:77.95pt;z-index:251723776;visibility:visible;mso-wrap-style:square;mso-wrap-distance-left:9pt;mso-wrap-distance-top:0;mso-wrap-distance-right:9pt;mso-wrap-distance-bottom:0;mso-position-horizontal:absolute;mso-position-horizontal-relative:text;mso-position-vertical:absolute;mso-position-vertical-relative:text;v-text-anchor:middle" arcsize="10923f" o:gfxdata="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" fillcolor="#4472c4 [3204]" strokecolor="#1f3763 [1604]" strokeweight="1pt">
+                <v:stroke joinstyle="miter"/>
+              </v:roundrect>
+            </w:pict>
+          </mc:Fallback>
+        </mc:AlternateContent>
+      </w:r>
+      <w:r>
+        <w:rPr>
+          <w:noProof/>
+        </w:rPr>
+        <mc:AlternateContent>
+          <mc:Choice Requires="wps">
+            <w:drawing>
+              <wp:anchor distT="0" distB="0" distL="114300" distR="114300" simplePos="0" relativeHeight="251721728" behindDoc="0" locked="0" layoutInCell="1" allowOverlap="1" wp14:anchorId="44ED1158" wp14:editId="717C5FD8">
+                <wp:simplePos x="0" y="0"/>
+                <wp:positionH relativeFrom="column">
+                  <wp:posOffset>5533488</wp:posOffset>
+                </wp:positionH>
+                <wp:positionV relativeFrom="paragraph">
+                  <wp:posOffset>3206262</wp:posOffset>
+                </wp:positionV>
+                <wp:extent cx="603543" cy="474784"/>
+                <wp:effectExtent l="0" t="0" r="25400" b="20955"/>
+                <wp:wrapNone/>
+                <wp:docPr id="51" name="Rectangle: Rounded Corners 51"/>
+                <wp:cNvGraphicFramePr/>
+                <a:graphic xmlns:a="http://schemas.openxmlformats.org/drawingml/2006/main">
+                  <a:graphicData uri="http://schemas.microsoft.com/office/word/2010/wordprocessingShape">
+                    <wps:wsp>
+                      <wps:cNvSpPr/>
+                      <wps:spPr>
+                        <a:xfrm>
+                          <a:off x="0" y="0"/>
+                          <a:ext cx="603543" cy="474784"/>
+                        </a:xfrm>
+                        <a:prstGeom prst="roundRect">
+                          <a:avLst/>
+                        </a:prstGeom>
+                      </wps:spPr>
+                      <wps:style>
+                        <a:lnRef idx="2">
+                          <a:schemeClr val="accent1">
+                            <a:shade val="50000"/>
+                          </a:schemeClr>
+                        </a:lnRef>
+                        <a:fillRef idx="1">
+                          <a:schemeClr val="accent1"/>
+                        </a:fillRef>
+                        <a:effectRef idx="0">
+                          <a:schemeClr val="accent1"/>
+                        </a:effectRef>
+                        <a:fontRef idx="minor">
+                          <a:schemeClr val="lt1"/>
+                        </a:fontRef>
+                      </wps:style>
+                      <wps:txbx>
+                        <w:txbxContent>
+                          <w:p>
+                            <w:pPr>
+                              <w:jc w:val="center"/>
+                            </w:pPr>
+                            <w:r>
+                              <w:t>Calculation</w:t>
+                            </w:r>
+                          </w:p>
+                        </w:txbxContent>
+                      </wps:txbx>
+                      <wps:bodyPr rot="0" spcFirstLastPara="0" vertOverflow="overflow" horzOverflow="overflow" vert="horz" wrap="square" lIns="91440" tIns="45720" rIns="91440" bIns="45720" numCol="1" spcCol="0" rtlCol="0" fromWordArt="0" anchor="ctr" anchorCtr="0" forceAA="0" compatLnSpc="1">
+                        <a:prstTxWarp prst="textNoShape">
+                          <a:avLst/>
+                        </a:prstTxWarp>
+                        <a:noAutofit/>
+                      </wps:bodyPr>
+                    </wps:wsp>
+                  </a:graphicData>
+                </a:graphic>
+              </wp:anchor>
+            </w:drawing>
+          </mc:Choice>
+          <mc:Fallback>
+            <w:pict>
+              <v:roundrect w14:anchorId="44ED1158" id="Rectangle: Rounded Corners 51" o:spid="_x0000_s1028" style="position:absolute;margin-left:435.7pt;margin-top:252.45pt;width:47.5pt;height:37.4pt;z-index:251721728;visibility:visible;mso-wrap-style:square;mso-wrap-distance-left:9pt;mso-wrap-distance-top:0;mso-wrap-distance-right:9pt;mso-wrap-distance-bottom:0;mso-position-horizontal:absolute;mso-position-horizontal-relative:text;mso-position-vertical:absolute;mso-position-vertical-relative:text;v-text-anchor:middle" arcsize="10923f" o:gfxdata="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" fillcolor="#4472c4 [3204]" strokecolor="#1f3763 [1604]" strokeweight="1pt">
+                <v:stroke joinstyle="miter"/>
+                <v:textbox>
+                  <w:txbxContent>
+                    <w:p>
+                      <w:pPr>
+                        <w:jc w:val="center"/>
+                      </w:pPr>
+                      <w:r>
+                        <w:t>Calculation</w:t>
+                      </w:r>
+                    </w:p>
+                  </w:txbxContent>
+                </v:textbox>
+              </v:roundrect>
+            </w:pict>
+          </mc:Fallback>
+        </mc:AlternateContent>
+      </w:r>
       <w:r>
         <w:rPr>
           <w:noProof/>
@@ -81,7 +544,7 @@
           </mc:Choice>
           <mc:Fallback>
             <w:pict>
-              <v:rect w14:anchorId="6C14B938" id="Rectangle 50" o:spid="_x0000_s1026" style="position:absolute;margin-left:364.6pt;margin-top:-25.4pt;width:113.55pt;height:21.7pt;z-index:251720704;visibility:visible;mso-wrap-style:square;mso-height-percent:0;mso-wrap-distance-left:9pt;mso-wrap-distance-top:0;mso-wrap-distance-right:9pt;mso-wrap-distance-bottom:0;mso-position-horizontal:absolute;mso-position-horizontal-relative:text;mso-position-vertical:absolute;mso-position-vertical-relative:text;mso-height-percent:0;mso-height-relative:margin;v-text-anchor:middle" o:gfxdata="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" fillcolor="#4472c4 [3204]" strokecolor="#1f3763 [1604]" strokeweight="1pt">
+              <v:rect w14:anchorId="6C14B938" id="Rectangle 50" o:spid="_x0000_s1029" style="position:absolute;margin-left:364.6pt;margin-top:-25.4pt;width:113.55pt;height:21.7pt;z-index:251720704;visibility:visible;mso-wrap-style:square;mso-height-percent:0;mso-wrap-distance-left:9pt;mso-wrap-distance-top:0;mso-wrap-distance-right:9pt;mso-wrap-distance-bottom:0;mso-position-horizontal:absolute;mso-position-horizontal-relative:text;mso-position-vertical:absolute;mso-position-vertical-relative:text;mso-height-percent:0;mso-height-relative:margin;v-text-anchor:middle" o:gfxdata="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" fillcolor="#4472c4 [3204]" strokecolor="#1f3763 [1604]" strokeweight="1pt">
                 <v:textbox>
                   <w:txbxContent>
                     <w:p>
@@ -163,7 +626,7 @@
           </mc:Choice>
           <mc:Fallback>
             <w:pict>
-              <v:roundrect w14:anchorId="7805115F" id="Rectangle: Rounded Corners 49" o:spid="_x0000_s1026" style="position:absolute;margin-left:-59.1pt;margin-top:-35.55pt;width:595.85pt;height:5in;z-index:251719680;visibility:visible;mso-wrap-style:square;mso-wrap-distance-left:9pt;mso-wrap-distance-top:0;mso-wrap-distance-right:9pt;mso-wrap-distance-bottom:0;mso-position-horizontal:absolute;mso-position-horizontal-relative:text;mso-position-vertical:absolute;mso-position-vertical-relative:text;v-text-anchor:middle" arcsize="10923f" o:gfxdata="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" filled="f" strokecolor="#1f3763 [1604]" strokeweight="1pt">
+              <v:roundrect w14:anchorId="528D8327" id="Rectangle: Rounded Corners 49" o:spid="_x0000_s1026" style="position:absolute;margin-left:-59.1pt;margin-top:-35.55pt;width:595.85pt;height:5in;z-index:251719680;visibility:visible;mso-wrap-style:square;mso-wrap-distance-left:9pt;mso-wrap-distance-top:0;mso-wrap-distance-right:9pt;mso-wrap-distance-bottom:0;mso-position-horizontal:absolute;mso-position-horizontal-relative:text;mso-position-vertical:absolute;mso-position-vertical-relative:text;v-text-anchor:middle" arcsize="10923f" o:gfxdata="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" filled="f" strokecolor="#1f3763 [1604]" strokeweight="1pt">
                 <v:stroke joinstyle="miter"/>
               </v:roundrect>
             </w:pict>
@@ -239,7 +702,7 @@
           </mc:Choice>
           <mc:Fallback>
             <w:pict>
-              <v:roundrect w14:anchorId="15CFB8F8" id="Rectangle: Rounded Corners 1" o:spid="_x0000_s1026" style="position:absolute;margin-left:-49.4pt;margin-top:-28.15pt;width:578.75pt;height:342pt;z-index:251659264;visibility:visible;mso-wrap-style:square;mso-width-percent:0;mso-height-percent:0;mso-wrap-distance-left:9pt;mso-wrap-distance-top:0;mso-wrap-distance-right:9pt;mso-wrap-distance-bottom:0;mso-position-horizontal:absolute;mso-position-horizontal-relative:text;mso-position-vertical:absolute;mso-position-vertical-relative:text;mso-width-percent:0;mso-height-percent:0;mso-width-relative:margin;mso-height-relative:margin;v-text-anchor:middle" arcsize="10923f" o:gfxdata="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" fillcolor="#4472c4 [3204]" strokecolor="#1f3763 [1604]" strokeweight="1pt">
+              <v:roundrect w14:anchorId="3F1C23B1" id="Rectangle: Rounded Corners 1" o:spid="_x0000_s1026" style="position:absolute;margin-left:-49.4pt;margin-top:-28.15pt;width:578.75pt;height:342pt;z-index:251659264;visibility:visible;mso-wrap-style:square;mso-width-percent:0;mso-height-percent:0;mso-wrap-distance-left:9pt;mso-wrap-distance-top:0;mso-wrap-distance-right:9pt;mso-wrap-distance-bottom:0;mso-position-horizontal:absolute;mso-position-horizontal-relative:text;mso-position-vertical:absolute;mso-position-vertical-relative:text;mso-width-percent:0;mso-height-percent:0;mso-width-relative:margin;mso-height-relative:margin;v-text-anchor:middle" arcsize="10923f" o:gfxdata="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" fillcolor="#4472c4 [3204]" strokecolor="#1f3763 [1604]" strokeweight="1pt">
                 <v:stroke joinstyle="miter"/>
               </v:roundrect>
             </w:pict>
@@ -315,7 +778,7 @@
           </mc:Choice>
           <mc:Fallback>
             <w:pict>
-              <v:oval w14:anchorId="58B58077" id="Oval 47" o:spid="_x0000_s1026" style="position:absolute;margin-left:173.55pt;margin-top:146.75pt;width:56.75pt;height:50.3pt;z-index:251717632;visibility:visible;mso-wrap-style:square;mso-width-percent:0;mso-height-percent:0;mso-wrap-distance-left:9pt;mso-wrap-distance-top:0;mso-wrap-distance-right:9pt;mso-wrap-distance-bottom:0;mso-position-horizontal:absolute;mso-position-horizontal-relative:text;mso-position-vertical:absolute;mso-position-vertical-relative:text;mso-width-percent:0;mso-height-percent:0;mso-width-relative:margin;mso-height-relative:margin;v-text-anchor:middle" o:gfxdata="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" fillcolor="#4472c4 [3204]" strokecolor="#1f3763 [1604]" strokeweight="1pt">
+              <v:oval w14:anchorId="57421A9C" id="Oval 47" o:spid="_x0000_s1026" style="position:absolute;margin-left:173.55pt;margin-top:146.75pt;width:56.75pt;height:50.3pt;z-index:251717632;visibility:visible;mso-wrap-style:square;mso-width-percent:0;mso-height-percent:0;mso-wrap-distance-left:9pt;mso-wrap-distance-top:0;mso-wrap-distance-right:9pt;mso-wrap-distance-bottom:0;mso-position-horizontal:absolute;mso-position-horizontal-relative:text;mso-position-vertical:absolute;mso-position-vertical-relative:text;mso-width-percent:0;mso-height-percent:0;mso-width-relative:margin;mso-height-relative:margin;v-text-anchor:middle" o:gfxdata="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" fillcolor="#4472c4 [3204]" strokecolor="#1f3763 [1604]" strokeweight="1pt">
                 <v:stroke joinstyle="miter"/>
               </v:oval>
             </w:pict>
@@ -384,11 +847,7 @@
           </mc:Choice>
           <mc:Fallback>
             <w:pict>
-              <v:shapetype w14:anchorId="2523EB85" id="_x0000_t32" coordsize="21600,21600" o:spt="32" o:oned="t" path="m,l21600,21600e" filled="f">
-                <v:path arrowok="t" fillok="f" o:connecttype="none"/>
-                <o:lock v:ext="edit" shapetype="t"/>
-              </v:shapetype>
-              <v:shape id="Straight Arrow Connector 48" o:spid="_x0000_s1026" type="#_x0000_t32" style="position:absolute;margin-left:200.75pt;margin-top:30pt;width:29.5pt;height:115.4pt;flip:y;z-index:251718656;visibility:visible;mso-wrap-style:square;mso-wrap-distance-left:9pt;mso-wrap-distance-top:0;mso-wrap-distance-right:9pt;mso-wrap-distance-bottom:0;mso-position-horizontal:absolute;mso-position-horizontal-relative:text;mso-position-vertical:absolute;mso-position-vertical-relative:text" o:gfxdata="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" strokecolor="black [3213]" strokeweight=".5pt">
+              <v:shape w14:anchorId="7B96D811" id="Straight Arrow Connector 48" o:spid="_x0000_s1026" type="#_x0000_t32" style="position:absolute;margin-left:200.75pt;margin-top:30pt;width:29.5pt;height:115.4pt;flip:y;z-index:251718656;visibility:visible;mso-wrap-style:square;mso-wrap-distance-left:9pt;mso-wrap-distance-top:0;mso-wrap-distance-right:9pt;mso-wrap-distance-bottom:0;mso-position-horizontal:absolute;mso-position-horizontal-relative:text;mso-position-vertical:absolute;mso-position-vertical-relative:text" o:gfxdata="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" strokecolor="black [3213]" strokeweight=".5pt">
                 <v:stroke endarrow="block" joinstyle="miter"/>
               </v:shape>
             </w:pict>
@@ -460,7 +919,7 @@
           </mc:Choice>
           <mc:Fallback>
             <w:pict>
-              <v:shape w14:anchorId="4BB86ABB" id="Straight Arrow Connector 30" o:spid="_x0000_s1026" type="#_x0000_t32" style="position:absolute;margin-left:347.55pt;margin-top:210.9pt;width:28.6pt;height:21.25pt;flip:x y;z-index:251702272;visibility:visible;mso-wrap-style:square;mso-width-percent:0;mso-height-percent:0;mso-wrap-distance-left:9pt;mso-wrap-distance-top:0;mso-wrap-distance-right:9pt;mso-wrap-distance-bottom:0;mso-position-horizontal:absolute;mso-position-horizontal-relative:text;mso-position-vertical:absolute;mso-position-vertical-relative:text;mso-width-percent:0;mso-height-percent:0;mso-width-relative:margin;mso-height-relative:margin" o:gfxdata="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" strokecolor="#4472c4 [3204]" strokeweight=".5pt">
+              <v:shape w14:anchorId="10A01ABB" id="Straight Arrow Connector 30" o:spid="_x0000_s1026" type="#_x0000_t32" style="position:absolute;margin-left:347.55pt;margin-top:210.9pt;width:28.6pt;height:21.25pt;flip:x y;z-index:251702272;visibility:visible;mso-wrap-style:square;mso-width-percent:0;mso-height-percent:0;mso-wrap-distance-left:9pt;mso-wrap-distance-top:0;mso-wrap-distance-right:9pt;mso-wrap-distance-bottom:0;mso-position-horizontal:absolute;mso-position-horizontal-relative:text;mso-position-vertical:absolute;mso-position-vertical-relative:text;mso-width-percent:0;mso-height-percent:0;mso-width-relative:margin;mso-height-relative:margin" o:gfxdata="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" strokecolor="#4472c4 [3204]" strokeweight=".5pt">
                 <v:stroke endarrow="block" joinstyle="miter"/>
               </v:shape>
             </w:pict>
@@ -527,11 +986,7 @@
           </mc:Choice>
           <mc:Fallback>
             <w:pict>
-              <v:shapetype w14:anchorId="3BC97D96" id="_x0000_t202" coordsize="21600,21600" o:spt="202" path="m,l,21600r21600,l21600,xe">
-                <v:stroke joinstyle="miter"/>
-                <v:path gradientshapeok="t" o:connecttype="rect"/>
-              </v:shapetype>
-              <v:shape id="Text Box 22" o:spid="_x0000_s1027" type="#_x0000_t202" style="position:absolute;margin-left:439.7pt;margin-top:122.7pt;width:36pt;height:9.25pt;z-index:251688960;visibility:visible;mso-wrap-style:square;mso-wrap-distance-left:9pt;mso-wrap-distance-top:0;mso-wrap-distance-right:9pt;mso-wrap-distance-bottom:0;mso-position-horizontal:absolute;mso-position-horizontal-relative:text;mso-position-vertical:absolute;mso-position-vertical-relative:text;v-text-anchor:top" o:gfxdata="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" fillcolor="white [3201]" strokeweight=".5pt">
+              <v:shape w14:anchorId="3BC97D96" id="Text Box 22" o:spid="_x0000_s1030" type="#_x0000_t202" style="position:absolute;margin-left:439.7pt;margin-top:122.7pt;width:36pt;height:9.25pt;z-index:251688960;visibility:visible;mso-wrap-style:square;mso-wrap-distance-left:9pt;mso-wrap-distance-top:0;mso-wrap-distance-right:9pt;mso-wrap-distance-bottom:0;mso-position-horizontal:absolute;mso-position-horizontal-relative:text;mso-position-vertical:absolute;mso-position-vertical-relative:text;v-text-anchor:top" o:gfxdata="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" fillcolor="white [3201]" strokeweight=".5pt">
                 <v:textbox>
                   <w:txbxContent>
                     <w:p/>
@@ -639,7 +1094,7 @@
           </mc:Choice>
           <mc:Fallback>
             <w:pict>
-              <v:roundrect w14:anchorId="3963A856" id="Rectangle: Rounded Corners 12" o:spid="_x0000_s1028" style="position:absolute;margin-left:427.4pt;margin-top:122.75pt;width:60.9pt;height:49.85pt;z-index:251676672;visibility:visible;mso-wrap-style:square;mso-width-percent:0;mso-height-percent:0;mso-wrap-distance-left:9pt;mso-wrap-distance-top:0;mso-wrap-distance-right:9pt;mso-wrap-distance-bottom:0;mso-position-horizontal:absolute;mso-position-horizontal-relative:text;mso-position-vertical:absolute;mso-position-vertical-relative:text;mso-width-percent:0;mso-height-percent:0;mso-width-relative:margin;mso-height-relative:margin;v-text-anchor:middle" arcsize="10923f" o:gfxdata="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" fillcolor="#4472c4 [3204]" strokecolor="#1f3763 [1604]" strokeweight="1pt">
+              <v:roundrect w14:anchorId="3963A856" id="Rectangle: Rounded Corners 12" o:spid="_x0000_s1031" style="position:absolute;margin-left:427.4pt;margin-top:122.75pt;width:60.9pt;height:49.85pt;z-index:251676672;visibility:visible;mso-wrap-style:square;mso-width-percent:0;mso-height-percent:0;mso-wrap-distance-left:9pt;mso-wrap-distance-top:0;mso-wrap-distance-right:9pt;mso-wrap-distance-bottom:0;mso-position-horizontal:absolute;mso-position-horizontal-relative:text;mso-position-vertical:absolute;mso-position-vertical-relative:text;mso-width-percent:0;mso-height-percent:0;mso-width-relative:margin;mso-height-relative:margin;v-text-anchor:middle" arcsize="10923f" o:gfxdata="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" fillcolor="#4472c4 [3204]" strokecolor="#1f3763 [1604]" strokeweight="1pt">
                 <v:stroke joinstyle="miter"/>
                 <v:textbox>
                   <w:txbxContent>
@@ -734,7 +1189,7 @@
           </mc:Choice>
           <mc:Fallback>
             <w:pict>
-              <v:shape w14:anchorId="7A344B4D" id="Text Box 20" o:spid="_x0000_s1029" type="#_x0000_t202" style="position:absolute;margin-left:435.65pt;margin-top:65.95pt;width:36pt;height:9.25pt;z-index:251684864;visibility:visible;mso-wrap-style:square;mso-wrap-distance-left:9pt;mso-wrap-distance-top:0;mso-wrap-distance-right:9pt;mso-wrap-distance-bottom:0;mso-position-horizontal:absolute;mso-position-horizontal-relative:text;mso-position-vertical:absolute;mso-position-vertical-relative:text;v-text-anchor:top" o:gfxdata="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" fillcolor="white [3201]" strokeweight=".5pt">
+              <v:shape w14:anchorId="7A344B4D" id="Text Box 20" o:spid="_x0000_s1032" type="#_x0000_t202" style="position:absolute;margin-left:435.65pt;margin-top:65.95pt;width:36pt;height:9.25pt;z-index:251684864;visibility:visible;mso-wrap-style:square;mso-wrap-distance-left:9pt;mso-wrap-distance-top:0;mso-wrap-distance-right:9pt;mso-wrap-distance-bottom:0;mso-position-horizontal:absolute;mso-position-horizontal-relative:text;mso-position-vertical:absolute;mso-position-vertical-relative:text;v-text-anchor:top" o:gfxdata="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" fillcolor="white [3201]" strokeweight=".5pt">
                 <v:textbox>
                   <w:txbxContent>
                     <w:p/>
@@ -844,7 +1299,7 @@
           </mc:Choice>
           <mc:Fallback>
             <w:pict>
-              <v:roundrect w14:anchorId="2C62FF16" id="Rectangle: Rounded Corners 10" o:spid="_x0000_s1030" style="position:absolute;margin-left:426pt;margin-top:66pt;width:66pt;height:53.5pt;z-index:251672576;visibility:visible;mso-wrap-style:square;mso-width-percent:0;mso-height-percent:0;mso-wrap-distance-left:9pt;mso-wrap-distance-top:0;mso-wrap-distance-right:9pt;mso-wrap-distance-bottom:0;mso-position-horizontal:absolute;mso-position-horizontal-relative:text;mso-position-vertical:absolute;mso-position-vertical-relative:text;mso-width-percent:0;mso-height-percent:0;mso-width-relative:margin;mso-height-relative:margin;v-text-anchor:middle" arcsize="10923f" o:gfxdata="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" fillcolor="#4472c4 [3204]" strokecolor="#1f3763 [1604]" strokeweight="1pt">
+              <v:roundrect w14:anchorId="2C62FF16" id="Rectangle: Rounded Corners 10" o:spid="_x0000_s1033" style="position:absolute;margin-left:426pt;margin-top:66pt;width:66pt;height:53.5pt;z-index:251672576;visibility:visible;mso-wrap-style:square;mso-width-percent:0;mso-height-percent:0;mso-wrap-distance-left:9pt;mso-wrap-distance-top:0;mso-wrap-distance-right:9pt;mso-wrap-distance-bottom:0;mso-position-horizontal:absolute;mso-position-horizontal-relative:text;mso-position-vertical:absolute;mso-position-vertical-relative:text;mso-width-percent:0;mso-height-percent:0;mso-width-relative:margin;mso-height-relative:margin;v-text-anchor:middle" arcsize="10923f" o:gfxdata="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" fillcolor="#4472c4 [3204]" strokecolor="#1f3763 [1604]" strokeweight="1pt">
                 <v:stroke joinstyle="miter"/>
                 <v:textbox>
                   <w:txbxContent>
@@ -967,7 +1422,7 @@
           </mc:Choice>
           <mc:Fallback>
             <w:pict>
-              <v:roundrect w14:anchorId="38E255C3" id="Rectangle: Rounded Corners 46" o:spid="_x0000_s1031" style="position:absolute;margin-left:313.85pt;margin-top:235.4pt;width:44.75pt;height:49.8pt;z-index:251716608;visibility:visible;mso-wrap-style:square;mso-height-percent:0;mso-wrap-distance-left:9pt;mso-wrap-distance-top:0;mso-wrap-distance-right:9pt;mso-wrap-distance-bottom:0;mso-position-horizontal:absolute;mso-position-horizontal-relative:text;mso-position-vertical:absolute;mso-position-vertical-relative:text;mso-height-percent:0;mso-height-relative:margin;v-text-anchor:middle" arcsize="10923f" o:gfxdata="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" fillcolor="#4472c4 [3204]" strokecolor="#1f3763 [1604]" strokeweight="1pt">
+              <v:roundrect w14:anchorId="38E255C3" id="Rectangle: Rounded Corners 46" o:spid="_x0000_s1034" style="position:absolute;margin-left:313.85pt;margin-top:235.4pt;width:44.75pt;height:49.8pt;z-index:251716608;visibility:visible;mso-wrap-style:square;mso-height-percent:0;mso-wrap-distance-left:9pt;mso-wrap-distance-top:0;mso-wrap-distance-right:9pt;mso-wrap-distance-bottom:0;mso-position-horizontal:absolute;mso-position-horizontal-relative:text;mso-position-vertical:absolute;mso-position-vertical-relative:text;mso-height-percent:0;mso-height-relative:margin;v-text-anchor:middle" arcsize="10923f" o:gfxdata="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" fillcolor="#4472c4 [3204]" strokecolor="#1f3763 [1604]" strokeweight="1pt">
                 <v:stroke joinstyle="miter"/>
                 <v:textbox>
                   <w:txbxContent>
@@ -1054,7 +1509,7 @@
           </mc:Choice>
           <mc:Fallback>
             <w:pict>
-              <v:shape w14:anchorId="25F56687" id="Text Box 44" o:spid="_x0000_s1032" type="#_x0000_t202" style="position:absolute;margin-left:-5.55pt;margin-top:244.15pt;width:45.7pt;height:35.1pt;z-index:251715584;visibility:visible;mso-wrap-style:square;mso-wrap-distance-left:9pt;mso-wrap-distance-top:0;mso-wrap-distance-right:9pt;mso-wrap-distance-bottom:0;mso-position-horizontal:absolute;mso-position-horizontal-relative:text;mso-position-vertical:absolute;mso-position-vertical-relative:text;v-text-anchor:top" o:gfxdata="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" fillcolor="white [3201]" strokeweight=".5pt">
+              <v:shape w14:anchorId="25F56687" id="Text Box 44" o:spid="_x0000_s1035" type="#_x0000_t202" style="position:absolute;margin-left:-5.55pt;margin-top:244.15pt;width:45.7pt;height:35.1pt;z-index:251715584;visibility:visible;mso-wrap-style:square;mso-wrap-distance-left:9pt;mso-wrap-distance-top:0;mso-wrap-distance-right:9pt;mso-wrap-distance-bottom:0;mso-position-horizontal:absolute;mso-position-horizontal-relative:text;mso-position-vertical:absolute;mso-position-vertical-relative:text;v-text-anchor:top" o:gfxdata="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" fillcolor="white [3201]" strokeweight=".5pt">
                 <v:textbox>
                   <w:txbxContent>
                     <w:p/>
@@ -1128,7 +1583,7 @@
           </mc:Choice>
           <mc:Fallback>
             <w:pict>
-              <v:shape w14:anchorId="1F4F5AA9" id="Text Box 27" o:spid="_x0000_s1033" type="#_x0000_t202" style="position:absolute;margin-left:308.3pt;margin-top:160.15pt;width:36pt;height:15.7pt;z-index:251699200;visibility:visible;mso-wrap-style:square;mso-height-percent:0;mso-wrap-distance-left:9pt;mso-wrap-distance-top:0;mso-wrap-distance-right:9pt;mso-wrap-distance-bottom:0;mso-position-horizontal:absolute;mso-position-horizontal-relative:text;mso-position-vertical:absolute;mso-position-vertical-relative:text;mso-height-percent:0;mso-height-relative:margin;v-text-anchor:top" o:gfxdata="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" fillcolor="white [3201]" strokeweight=".5pt">
+              <v:shape w14:anchorId="1F4F5AA9" id="Text Box 27" o:spid="_x0000_s1036" type="#_x0000_t202" style="position:absolute;margin-left:308.3pt;margin-top:160.15pt;width:36pt;height:15.7pt;z-index:251699200;visibility:visible;mso-wrap-style:square;mso-height-percent:0;mso-wrap-distance-left:9pt;mso-wrap-distance-top:0;mso-wrap-distance-right:9pt;mso-wrap-distance-bottom:0;mso-position-horizontal:absolute;mso-position-horizontal-relative:text;mso-position-vertical:absolute;mso-position-vertical-relative:text;mso-height-percent:0;mso-height-relative:margin;v-text-anchor:top" o:gfxdata="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" fillcolor="white [3201]" strokeweight=".5pt">
                 <v:textbox>
                   <w:txbxContent>
                     <w:p/>
@@ -1220,7 +1675,7 @@
           </mc:Choice>
           <mc:Fallback>
             <w:pict>
-              <v:roundrect w14:anchorId="5FD07F3B" id="Rectangle: Rounded Corners 19" o:spid="_x0000_s1034" style="position:absolute;margin-left:305.1pt;margin-top:161.1pt;width:43.8pt;height:49.85pt;z-index:251683840;visibility:visible;mso-wrap-style:square;mso-width-percent:0;mso-height-percent:0;mso-wrap-distance-left:9pt;mso-wrap-distance-top:0;mso-wrap-distance-right:9pt;mso-wrap-distance-bottom:0;mso-position-horizontal:absolute;mso-position-horizontal-relative:text;mso-position-vertical:absolute;mso-position-vertical-relative:text;mso-width-percent:0;mso-height-percent:0;mso-width-relative:margin;mso-height-relative:margin;v-text-anchor:middle" arcsize="10923f" o:gfxdata="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" fillcolor="#4472c4 [3204]" strokecolor="#1f3763 [1604]" strokeweight="1pt">
+              <v:roundrect w14:anchorId="5FD07F3B" id="Rectangle: Rounded Corners 19" o:spid="_x0000_s1037" style="position:absolute;margin-left:305.1pt;margin-top:161.1pt;width:43.8pt;height:49.85pt;z-index:251683840;visibility:visible;mso-wrap-style:square;mso-width-percent:0;mso-height-percent:0;mso-wrap-distance-left:9pt;mso-wrap-distance-top:0;mso-wrap-distance-right:9pt;mso-wrap-distance-bottom:0;mso-position-horizontal:absolute;mso-position-horizontal-relative:text;mso-position-vertical:absolute;mso-position-vertical-relative:text;mso-width-percent:0;mso-height-percent:0;mso-width-relative:margin;mso-height-relative:margin;v-text-anchor:middle" arcsize="10923f" o:gfxdata="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" fillcolor="#4472c4 [3204]" strokecolor="#1f3763 [1604]" strokeweight="1pt">
                 <v:stroke joinstyle="miter"/>
                 <v:textbox>
                   <w:txbxContent>
@@ -1306,7 +1761,7 @@
           </mc:Choice>
           <mc:Fallback>
             <w:pict>
-              <v:line w14:anchorId="289852AC" id="Straight Connector 42" o:spid="_x0000_s1026" style="position:absolute;z-index:251713536;visibility:visible;mso-wrap-style:square;mso-width-percent:0;mso-height-percent:0;mso-wrap-distance-left:9pt;mso-wrap-distance-top:0;mso-wrap-distance-right:9pt;mso-wrap-distance-bottom:0;mso-position-horizontal:absolute;mso-position-horizontal-relative:text;mso-position-vertical:absolute;mso-position-vertical-relative:text;mso-width-percent:0;mso-height-percent:0;mso-width-relative:margin;mso-height-relative:margin" from="4in,75.25pt" to="4in,280.15pt" o:gfxdata="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" strokecolor="#0070c0" strokeweight=".5pt">
+              <v:line w14:anchorId="57DBC9DA" id="Straight Connector 42" o:spid="_x0000_s1026" style="position:absolute;z-index:251713536;visibility:visible;mso-wrap-style:square;mso-width-percent:0;mso-height-percent:0;mso-wrap-distance-left:9pt;mso-wrap-distance-top:0;mso-wrap-distance-right:9pt;mso-wrap-distance-bottom:0;mso-position-horizontal:absolute;mso-position-horizontal-relative:text;mso-position-vertical:absolute;mso-position-vertical-relative:text;mso-width-percent:0;mso-height-percent:0;mso-width-relative:margin;mso-height-relative:margin" from="4in,75.25pt" to="4in,280.15pt" o:gfxdata="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" strokecolor="#0070c0" strokeweight=".5pt">
                 <v:stroke joinstyle="miter"/>
               </v:line>
             </w:pict>
@@ -1375,7 +1830,7 @@
           </mc:Choice>
           <mc:Fallback>
             <w:pict>
-              <v:shape w14:anchorId="4169A31E" id="Straight Arrow Connector 41" o:spid="_x0000_s1026" type="#_x0000_t32" style="position:absolute;margin-left:28.55pt;margin-top:84.45pt;width:72.95pt;height:20.8pt;z-index:251712512;visibility:visible;mso-wrap-style:square;mso-wrap-distance-left:9pt;mso-wrap-distance-top:0;mso-wrap-distance-right:9pt;mso-wrap-distance-bottom:0;mso-position-horizontal:absolute;mso-position-horizontal-relative:text;mso-position-vertical:absolute;mso-position-vertical-relative:text" o:gfxdata="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" strokecolor="black [3213]" strokeweight=".5pt">
+              <v:shape w14:anchorId="331C0D21" id="Straight Arrow Connector 41" o:spid="_x0000_s1026" type="#_x0000_t32" style="position:absolute;margin-left:28.55pt;margin-top:84.45pt;width:72.95pt;height:20.8pt;z-index:251712512;visibility:visible;mso-wrap-style:square;mso-wrap-distance-left:9pt;mso-wrap-distance-top:0;mso-wrap-distance-right:9pt;mso-wrap-distance-bottom:0;mso-position-horizontal:absolute;mso-position-horizontal-relative:text;mso-position-vertical:absolute;mso-position-vertical-relative:text" o:gfxdata="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" strokecolor="black [3213]" strokeweight=".5pt">
                 <v:stroke endarrow="block" joinstyle="miter"/>
               </v:shape>
             </w:pict>
@@ -1444,7 +1899,7 @@
           </mc:Choice>
           <mc:Fallback>
             <w:pict>
-              <v:shape w14:anchorId="3210268C" id="Straight Arrow Connector 40" o:spid="_x0000_s1026" type="#_x0000_t32" style="position:absolute;margin-left:152.75pt;margin-top:104.3pt;width:272.3pt;height:23.1pt;z-index:251711488;visibility:visible;mso-wrap-style:square;mso-wrap-distance-left:9pt;mso-wrap-distance-top:0;mso-wrap-distance-right:9pt;mso-wrap-distance-bottom:0;mso-position-horizontal:absolute;mso-position-horizontal-relative:text;mso-position-vertical:absolute;mso-position-vertical-relative:text" o:gfxdata="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" strokecolor="black [3213]" strokeweight=".5pt">
+              <v:shape w14:anchorId="17E97FAA" id="Straight Arrow Connector 40" o:spid="_x0000_s1026" type="#_x0000_t32" style="position:absolute;margin-left:152.75pt;margin-top:104.3pt;width:272.3pt;height:23.1pt;z-index:251711488;visibility:visible;mso-wrap-style:square;mso-wrap-distance-left:9pt;mso-wrap-distance-top:0;mso-wrap-distance-right:9pt;mso-wrap-distance-bottom:0;mso-position-horizontal:absolute;mso-position-horizontal-relative:text;mso-position-vertical:absolute;mso-position-vertical-relative:text" o:gfxdata="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" strokecolor="black [3213]" strokeweight=".5pt">
                 <v:stroke endarrow="block" joinstyle="miter"/>
               </v:shape>
             </w:pict>
@@ -1521,7 +1976,7 @@
           </mc:Choice>
           <mc:Fallback>
             <w:pict>
-              <v:shape w14:anchorId="023244F9" id="Text Box 38" o:spid="_x0000_s1035" type="#_x0000_t202" style="position:absolute;margin-left:111.25pt;margin-top:94.6pt;width:42pt;height:18pt;z-index:251709440;visibility:visible;mso-wrap-style:square;mso-width-percent:0;mso-height-percent:0;mso-wrap-distance-left:9pt;mso-wrap-distance-top:0;mso-wrap-distance-right:9pt;mso-wrap-distance-bottom:0;mso-position-horizontal:absolute;mso-position-horizontal-relative:text;mso-position-vertical:absolute;mso-position-vertical-relative:text;mso-width-percent:0;mso-height-percent:0;mso-width-relative:margin;mso-height-relative:margin;v-text-anchor:top" o:gfxdata="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" fillcolor="white [3201]" strokeweight=".5pt">
+              <v:shape w14:anchorId="023244F9" id="Text Box 38" o:spid="_x0000_s1038" type="#_x0000_t202" style="position:absolute;margin-left:111.25pt;margin-top:94.6pt;width:42pt;height:18pt;z-index:251709440;visibility:visible;mso-wrap-style:square;mso-width-percent:0;mso-height-percent:0;mso-wrap-distance-left:9pt;mso-wrap-distance-top:0;mso-wrap-distance-right:9pt;mso-wrap-distance-bottom:0;mso-position-horizontal:absolute;mso-position-horizontal-relative:text;mso-position-vertical:absolute;mso-position-vertical-relative:text;mso-width-percent:0;mso-height-percent:0;mso-width-relative:margin;mso-height-relative:margin;v-text-anchor:top" o:gfxdata="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" fillcolor="white [3201]" strokeweight=".5pt">
                 <v:textbox>
                   <w:txbxContent>
                     <w:p>
@@ -1583,8 +2038,6 @@
                             <w:r>
                               <w:t>radius</w:t>
                             </w:r>
-                            <w:bookmarkStart w:id="0" w:name="_GoBack"/>
-                            <w:bookmarkEnd w:id="0"/>
                           </w:p>
                         </w:txbxContent>
                       </wps:txbx>
@@ -1602,15 +2055,13 @@
           </mc:Choice>
           <mc:Fallback>
             <w:pict>
-              <v:shape w14:anchorId="2FDD815B" id="Text Box 39" o:spid="_x0000_s1036" type="#_x0000_t202" style="position:absolute;margin-left:113.55pt;margin-top:117.7pt;width:38.75pt;height:31.85pt;z-index:251710464;visibility:visible;mso-wrap-style:square;mso-wrap-distance-left:9pt;mso-wrap-distance-top:0;mso-wrap-distance-right:9pt;mso-wrap-distance-bottom:0;mso-position-horizontal:absolute;mso-position-horizontal-relative:text;mso-position-vertical:absolute;mso-position-vertical-relative:text;v-text-anchor:top" o:gfxdata="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" fillcolor="white [3201]" strokeweight=".5pt">
+              <v:shape w14:anchorId="2FDD815B" id="Text Box 39" o:spid="_x0000_s1039" type="#_x0000_t202" style="position:absolute;margin-left:113.55pt;margin-top:117.7pt;width:38.75pt;height:31.85pt;z-index:251710464;visibility:visible;mso-wrap-style:square;mso-wrap-distance-left:9pt;mso-wrap-distance-top:0;mso-wrap-distance-right:9pt;mso-wrap-distance-bottom:0;mso-position-horizontal:absolute;mso-position-horizontal-relative:text;mso-position-vertical:absolute;mso-position-vertical-relative:text;v-text-anchor:top" o:gfxdata="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" fillcolor="white [3201]" strokeweight=".5pt">
                 <v:textbox>
                   <w:txbxContent>
                     <w:p>
                       <w:r>
                         <w:t>radius</w:t>
                       </w:r>
-                      <w:bookmarkStart w:id="1" w:name="_GoBack"/>
-                      <w:bookmarkEnd w:id="1"/>
                     </w:p>
                   </w:txbxContent>
                 </v:textbox>
@@ -1682,7 +2133,7 @@
           </mc:Choice>
           <mc:Fallback>
             <w:pict>
-              <v:roundrect w14:anchorId="2D3BFDF3" id="Rectangle: Rounded Corners 37" o:spid="_x0000_s1026" style="position:absolute;margin-left:100.6pt;margin-top:88.15pt;width:61.4pt;height:77.95pt;z-index:251708416;visibility:visible;mso-wrap-style:square;mso-wrap-distance-left:9pt;mso-wrap-distance-top:0;mso-wrap-distance-right:9pt;mso-wrap-distance-bottom:0;mso-position-horizontal:absolute;mso-position-horizontal-relative:text;mso-position-vertical:absolute;mso-position-vertical-relative:text;v-text-anchor:middle" arcsize="10923f" o:gfxdata="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" fillcolor="#4472c4 [3204]" strokecolor="#1f3763 [1604]" strokeweight="1pt">
+              <v:roundrect w14:anchorId="2284FD50" id="Rectangle: Rounded Corners 37" o:spid="_x0000_s1026" style="position:absolute;margin-left:100.6pt;margin-top:88.15pt;width:61.4pt;height:77.95pt;z-index:251708416;visibility:visible;mso-wrap-style:square;mso-wrap-distance-left:9pt;mso-wrap-distance-top:0;mso-wrap-distance-right:9pt;mso-wrap-distance-bottom:0;mso-position-horizontal:absolute;mso-position-horizontal-relative:text;mso-position-vertical:absolute;mso-position-vertical-relative:text;v-text-anchor:middle" arcsize="10923f" o:gfxdata="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" fillcolor="#4472c4 [3204]" strokecolor="#1f3763 [1604]" strokeweight="1pt">
                 <v:stroke joinstyle="miter"/>
               </v:roundrect>
             </w:pict>
@@ -1752,7 +2203,7 @@
           </mc:Choice>
           <mc:Fallback>
             <w:pict>
-              <v:shape w14:anchorId="2E7D3310" id="Text Box 36" o:spid="_x0000_s1037" type="#_x0000_t202" style="position:absolute;margin-left:-3.25pt;margin-top:76.15pt;width:31.85pt;height:21.7pt;z-index:251707392;visibility:visible;mso-wrap-style:square;mso-height-percent:0;mso-wrap-distance-left:9pt;mso-wrap-distance-top:0;mso-wrap-distance-right:9pt;mso-wrap-distance-bottom:0;mso-position-horizontal:absolute;mso-position-horizontal-relative:text;mso-position-vertical:absolute;mso-position-vertical-relative:text;mso-height-percent:0;mso-height-relative:margin;v-text-anchor:top" o:gfxdata="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" fillcolor="white [3201]" strokeweight=".5pt">
+              <v:shape w14:anchorId="2E7D3310" id="Text Box 36" o:spid="_x0000_s1040" type="#_x0000_t202" style="position:absolute;margin-left:-3.25pt;margin-top:76.15pt;width:31.85pt;height:21.7pt;z-index:251707392;visibility:visible;mso-wrap-style:square;mso-height-percent:0;mso-wrap-distance-left:9pt;mso-wrap-distance-top:0;mso-wrap-distance-right:9pt;mso-wrap-distance-bottom:0;mso-position-horizontal:absolute;mso-position-horizontal-relative:text;mso-position-vertical:absolute;mso-position-vertical-relative:text;mso-height-percent:0;mso-height-relative:margin;v-text-anchor:top" o:gfxdata="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" fillcolor="white [3201]" strokeweight=".5pt">
                 <v:textbox>
                   <w:txbxContent>
                     <w:p/>
@@ -1825,7 +2276,7 @@
           </mc:Choice>
           <mc:Fallback>
             <w:pict>
-              <v:shape w14:anchorId="4C367E49" id="Straight Arrow Connector 34" o:spid="_x0000_s1026" type="#_x0000_t32" style="position:absolute;margin-left:404.3pt;margin-top:50.3pt;width:38.3pt;height:173.1pt;z-index:251706368;visibility:visible;mso-wrap-style:square;mso-wrap-distance-left:9pt;mso-wrap-distance-top:0;mso-wrap-distance-right:9pt;mso-wrap-distance-bottom:0;mso-position-horizontal:absolute;mso-position-horizontal-relative:text;mso-position-vertical:absolute;mso-position-vertical-relative:text" o:gfxdata="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" strokecolor="black [3213]" strokeweight=".5pt">
+              <v:shape w14:anchorId="269C8032" id="Straight Arrow Connector 34" o:spid="_x0000_s1026" type="#_x0000_t32" style="position:absolute;margin-left:404.3pt;margin-top:50.3pt;width:38.3pt;height:173.1pt;z-index:251706368;visibility:visible;mso-wrap-style:square;mso-wrap-distance-left:9pt;mso-wrap-distance-top:0;mso-wrap-distance-right:9pt;mso-wrap-distance-bottom:0;mso-position-horizontal:absolute;mso-position-horizontal-relative:text;mso-position-vertical:absolute;mso-position-vertical-relative:text" o:gfxdata="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" strokecolor="black [3213]" strokeweight=".5pt">
                 <v:stroke endarrow="block" joinstyle="miter"/>
               </v:shape>
             </w:pict>
@@ -1839,7 +2290,7 @@
         <mc:AlternateContent>
           <mc:Choice Requires="wps">
             <w:drawing>
-              <wp:anchor distT="0" distB="0" distL="114300" distR="114300" simplePos="0" relativeHeight="251705344" behindDoc="0" locked="0" layoutInCell="1" allowOverlap="1" wp14:anchorId="76F1D591" wp14:editId="62762E80">
+              <wp:anchor distT="0" distB="0" distL="114300" distR="114300" simplePos="0" relativeHeight="251705344" behindDoc="0" locked="0" layoutInCell="1" allowOverlap="1" wp14:anchorId="76F1D591" wp14:editId="22FFBC60">
                 <wp:simplePos x="0" y="0"/>
                 <wp:positionH relativeFrom="column">
                   <wp:posOffset>4847492</wp:posOffset>
@@ -1895,7 +2346,7 @@
           </mc:Choice>
           <mc:Fallback>
             <w:pict>
-              <v:oval w14:anchorId="3D9A1BD3" id="Oval 33" o:spid="_x0000_s1026" style="position:absolute;margin-left:381.7pt;margin-top:26.3pt;width:27.7pt;height:25.4pt;z-index:251705344;visibility:visible;mso-wrap-style:square;mso-wrap-distance-left:9pt;mso-wrap-distance-top:0;mso-wrap-distance-right:9pt;mso-wrap-distance-bottom:0;mso-position-horizontal:absolute;mso-position-horizontal-relative:text;mso-position-vertical:absolute;mso-position-vertical-relative:text;v-text-anchor:middle" o:gfxdata="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" fillcolor="#4472c4 [3204]" strokecolor="#1f3763 [1604]" strokeweight="1pt">
+              <v:oval w14:anchorId="2513EAB0" id="Oval 33" o:spid="_x0000_s1026" style="position:absolute;margin-left:381.7pt;margin-top:26.3pt;width:27.7pt;height:25.4pt;z-index:251705344;visibility:visible;mso-wrap-style:square;mso-wrap-distance-left:9pt;mso-wrap-distance-top:0;mso-wrap-distance-right:9pt;mso-wrap-distance-bottom:0;mso-position-horizontal:absolute;mso-position-horizontal-relative:text;mso-position-vertical:absolute;mso-position-vertical-relative:text;v-text-anchor:middle" o:gfxdata="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" fillcolor="#4472c4 [3204]" strokecolor="#1f3763 [1604]" strokeweight="1pt">
                 <v:stroke joinstyle="miter"/>
               </v:oval>
             </w:pict>
@@ -1996,7 +2447,7 @@
           </mc:Choice>
           <mc:Fallback>
             <w:pict>
-              <v:roundrect w14:anchorId="44CFB1FC" id="Rectangle: Rounded Corners 14" o:spid="_x0000_s1038" style="position:absolute;margin-left:430.15pt;margin-top:176.75pt;width:55.4pt;height:63.7pt;z-index:251679744;visibility:visible;mso-wrap-style:square;mso-width-percent:0;mso-height-percent:0;mso-wrap-distance-left:9pt;mso-wrap-distance-top:0;mso-wrap-distance-right:9pt;mso-wrap-distance-bottom:0;mso-position-horizontal:absolute;mso-position-horizontal-relative:text;mso-position-vertical:absolute;mso-position-vertical-relative:text;mso-width-percent:0;mso-height-percent:0;mso-width-relative:margin;mso-height-relative:margin;v-text-anchor:middle" arcsize="10923f" o:gfxdata="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" fillcolor="#4472c4 [3204]" strokecolor="#1f3763 [1604]" strokeweight="1pt">
+              <v:roundrect w14:anchorId="44CFB1FC" id="Rectangle: Rounded Corners 14" o:spid="_x0000_s1041" style="position:absolute;margin-left:430.15pt;margin-top:176.75pt;width:55.4pt;height:63.7pt;z-index:251679744;visibility:visible;mso-wrap-style:square;mso-width-percent:0;mso-height-percent:0;mso-wrap-distance-left:9pt;mso-wrap-distance-top:0;mso-wrap-distance-right:9pt;mso-wrap-distance-bottom:0;mso-position-horizontal:absolute;mso-position-horizontal-relative:text;mso-position-vertical:absolute;mso-position-vertical-relative:text;mso-width-percent:0;mso-height-percent:0;mso-width-relative:margin;mso-height-relative:margin;v-text-anchor:middle" arcsize="10923f" o:gfxdata="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" fillcolor="#4472c4 [3204]" strokecolor="#1f3763 [1604]" strokeweight="1pt">
                 <v:stroke joinstyle="miter"/>
                 <v:textbox>
                   <w:txbxContent>
@@ -2087,7 +2538,7 @@
           </mc:Choice>
           <mc:Fallback>
             <w:pict>
-              <v:shape w14:anchorId="0C87BDA7" id="Straight Arrow Connector 32" o:spid="_x0000_s1026" type="#_x0000_t32" style="position:absolute;margin-left:347.55pt;margin-top:171.7pt;width:91.4pt;height:8.3pt;flip:x y;z-index:251704320;visibility:visible;mso-wrap-style:square;mso-wrap-distance-left:9pt;mso-wrap-distance-top:0;mso-wrap-distance-right:9pt;mso-wrap-distance-bottom:0;mso-position-horizontal:absolute;mso-position-horizontal-relative:text;mso-position-vertical:absolute;mso-position-vertical-relative:text" o:gfxdata="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" strokecolor="#4472c4 [3204]" strokeweight=".5pt">
+              <v:shape w14:anchorId="46C0652F" id="Straight Arrow Connector 32" o:spid="_x0000_s1026" type="#_x0000_t32" style="position:absolute;margin-left:347.55pt;margin-top:171.7pt;width:91.4pt;height:8.3pt;flip:x y;z-index:251704320;visibility:visible;mso-wrap-style:square;mso-wrap-distance-left:9pt;mso-wrap-distance-top:0;mso-wrap-distance-right:9pt;mso-wrap-distance-bottom:0;mso-position-horizontal:absolute;mso-position-horizontal-relative:text;mso-position-vertical:absolute;mso-position-vertical-relative:text" o:gfxdata="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" strokecolor="#4472c4 [3204]" strokeweight=".5pt">
                 <v:stroke endarrow="block" joinstyle="miter"/>
               </v:shape>
             </w:pict>
@@ -2153,7 +2604,7 @@
           </mc:Choice>
           <mc:Fallback>
             <w:pict>
-              <v:shape w14:anchorId="18DE0328" id="Straight Arrow Connector 31" o:spid="_x0000_s1026" type="#_x0000_t32" style="position:absolute;margin-left:348pt;margin-top:179.55pt;width:23.1pt;height:2.75pt;flip:x y;z-index:251703296;visibility:visible;mso-wrap-style:square;mso-wrap-distance-left:9pt;mso-wrap-distance-top:0;mso-wrap-distance-right:9pt;mso-wrap-distance-bottom:0;mso-position-horizontal:absolute;mso-position-horizontal-relative:text;mso-position-vertical:absolute;mso-position-vertical-relative:text" o:gfxdata="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" strokecolor="#4472c4 [3204]" strokeweight=".5pt">
+              <v:shape w14:anchorId="07BB6BF5" id="Straight Arrow Connector 31" o:spid="_x0000_s1026" type="#_x0000_t32" style="position:absolute;margin-left:348pt;margin-top:179.55pt;width:23.1pt;height:2.75pt;flip:x y;z-index:251703296;visibility:visible;mso-wrap-style:square;mso-wrap-distance-left:9pt;mso-wrap-distance-top:0;mso-wrap-distance-right:9pt;mso-wrap-distance-bottom:0;mso-position-horizontal:absolute;mso-position-horizontal-relative:text;mso-position-vertical:absolute;mso-position-vertical-relative:text" o:gfxdata="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" strokecolor="#4472c4 [3204]" strokeweight=".5pt">
                 <v:stroke endarrow="block" joinstyle="miter"/>
               </v:shape>
             </w:pict>
@@ -2219,7 +2670,7 @@
           </mc:Choice>
           <mc:Fallback>
             <w:pict>
-              <v:shape w14:anchorId="79B37C3B" id="Straight Arrow Connector 29" o:spid="_x0000_s1026" type="#_x0000_t32" style="position:absolute;margin-left:333.7pt;margin-top:80.75pt;width:35.55pt;height:74.3pt;flip:x;z-index:251701248;visibility:visible;mso-wrap-style:square;mso-wrap-distance-left:9pt;mso-wrap-distance-top:0;mso-wrap-distance-right:9pt;mso-wrap-distance-bottom:0;mso-position-horizontal:absolute;mso-position-horizontal-relative:text;mso-position-vertical:absolute;mso-position-vertical-relative:text" o:gfxdata="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" strokecolor="#4472c4 [3204]" strokeweight=".5pt">
+              <v:shape w14:anchorId="00856BE7" id="Straight Arrow Connector 29" o:spid="_x0000_s1026" type="#_x0000_t32" style="position:absolute;margin-left:333.7pt;margin-top:80.75pt;width:35.55pt;height:74.3pt;flip:x;z-index:251701248;visibility:visible;mso-wrap-style:square;mso-wrap-distance-left:9pt;mso-wrap-distance-top:0;mso-wrap-distance-right:9pt;mso-wrap-distance-bottom:0;mso-position-horizontal:absolute;mso-position-horizontal-relative:text;mso-position-vertical:absolute;mso-position-vertical-relative:text" o:gfxdata="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" strokecolor="#4472c4 [3204]" strokeweight=".5pt">
                 <v:stroke endarrow="block" joinstyle="miter"/>
               </v:shape>
             </w:pict>
@@ -2288,7 +2739,7 @@
           </mc:Choice>
           <mc:Fallback>
             <w:pict>
-              <v:shape w14:anchorId="7260DF60" id="Straight Arrow Connector 28" o:spid="_x0000_s1026" type="#_x0000_t32" style="position:absolute;margin-left:344.3pt;margin-top:130.15pt;width:91.4pt;height:27.25pt;flip:x;z-index:251700224;visibility:visible;mso-wrap-style:square;mso-wrap-distance-left:9pt;mso-wrap-distance-top:0;mso-wrap-distance-right:9pt;mso-wrap-distance-bottom:0;mso-position-horizontal:absolute;mso-position-horizontal-relative:text;mso-position-vertical:absolute;mso-position-vertical-relative:text" o:gfxdata="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" strokecolor="black [3213]" strokeweight=".5pt">
+              <v:shape w14:anchorId="656CEC29" id="Straight Arrow Connector 28" o:spid="_x0000_s1026" type="#_x0000_t32" style="position:absolute;margin-left:344.3pt;margin-top:130.15pt;width:91.4pt;height:27.25pt;flip:x;z-index:251700224;visibility:visible;mso-wrap-style:square;mso-wrap-distance-left:9pt;mso-wrap-distance-top:0;mso-wrap-distance-right:9pt;mso-wrap-distance-bottom:0;mso-position-horizontal:absolute;mso-position-horizontal-relative:text;mso-position-vertical:absolute;mso-position-vertical-relative:text" o:gfxdata="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" strokecolor="black [3213]" strokeweight=".5pt">
                 <v:stroke endarrow="block" joinstyle="miter"/>
               </v:shape>
             </w:pict>
@@ -2355,7 +2806,7 @@
           </mc:Choice>
           <mc:Fallback>
             <w:pict>
-              <v:shape w14:anchorId="310F89CC" id="Text Box 26" o:spid="_x0000_s1039" type="#_x0000_t202" style="position:absolute;margin-left:369.2pt;margin-top:179.55pt;width:36pt;height:9.25pt;z-index:251697152;visibility:visible;mso-wrap-style:square;mso-wrap-distance-left:9pt;mso-wrap-distance-top:0;mso-wrap-distance-right:9pt;mso-wrap-distance-bottom:0;mso-position-horizontal:absolute;mso-position-horizontal-relative:text;mso-position-vertical:absolute;mso-position-vertical-relative:text;v-text-anchor:top" o:gfxdata="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" fillcolor="white [3201]" strokeweight=".5pt">
+              <v:shape w14:anchorId="310F89CC" id="Text Box 26" o:spid="_x0000_s1042" type="#_x0000_t202" style="position:absolute;margin-left:369.2pt;margin-top:179.55pt;width:36pt;height:9.25pt;z-index:251697152;visibility:visible;mso-wrap-style:square;mso-wrap-distance-left:9pt;mso-wrap-distance-top:0;mso-wrap-distance-right:9pt;mso-wrap-distance-bottom:0;mso-position-horizontal:absolute;mso-position-horizontal-relative:text;mso-position-vertical:absolute;mso-position-vertical-relative:text;v-text-anchor:top" o:gfxdata="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" fillcolor="white [3201]" strokeweight=".5pt">
                 <v:textbox>
                   <w:txbxContent>
                     <w:p/>
@@ -2426,7 +2877,7 @@
           </mc:Choice>
           <mc:Fallback>
             <w:pict>
-              <v:shape w14:anchorId="6BBBA20C" id="Text Box 25" o:spid="_x0000_s1040" type="#_x0000_t202" style="position:absolute;margin-left:370.1pt;margin-top:75.25pt;width:36pt;height:9.25pt;z-index:251695104;visibility:visible;mso-wrap-style:square;mso-wrap-distance-left:9pt;mso-wrap-distance-top:0;mso-wrap-distance-right:9pt;mso-wrap-distance-bottom:0;mso-position-horizontal:absolute;mso-position-horizontal-relative:text;mso-position-vertical:absolute;mso-position-vertical-relative:text;v-text-anchor:top" o:gfxdata="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" fillcolor="white [3201]" strokeweight=".5pt">
+              <v:shape w14:anchorId="6BBBA20C" id="Text Box 25" o:spid="_x0000_s1043" type="#_x0000_t202" style="position:absolute;margin-left:370.1pt;margin-top:75.25pt;width:36pt;height:9.25pt;z-index:251695104;visibility:visible;mso-wrap-style:square;mso-wrap-distance-left:9pt;mso-wrap-distance-top:0;mso-wrap-distance-right:9pt;mso-wrap-distance-bottom:0;mso-position-horizontal:absolute;mso-position-horizontal-relative:text;mso-position-vertical:absolute;mso-position-vertical-relative:text;v-text-anchor:top" o:gfxdata="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" fillcolor="white [3201]" strokeweight=".5pt">
                 <v:textbox>
                   <w:txbxContent>
                     <w:p/>
@@ -2497,7 +2948,7 @@
           </mc:Choice>
           <mc:Fallback>
             <w:pict>
-              <v:shape w14:anchorId="32F07D64" id="Text Box 21" o:spid="_x0000_s1041" type="#_x0000_t202" style="position:absolute;margin-left:373.35pt;margin-top:125.95pt;width:36pt;height:9.25pt;z-index:251686912;visibility:visible;mso-wrap-style:square;mso-wrap-distance-left:9pt;mso-wrap-distance-top:0;mso-wrap-distance-right:9pt;mso-wrap-distance-bottom:0;mso-position-horizontal:absolute;mso-position-horizontal-relative:text;mso-position-vertical:absolute;mso-position-vertical-relative:text;v-text-anchor:top" o:gfxdata="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" fillcolor="white [3201]" strokeweight=".5pt">
+              <v:shape w14:anchorId="32F07D64" id="Text Box 21" o:spid="_x0000_s1044" type="#_x0000_t202" style="position:absolute;margin-left:373.35pt;margin-top:125.95pt;width:36pt;height:9.25pt;z-index:251686912;visibility:visible;mso-wrap-style:square;mso-wrap-distance-left:9pt;mso-wrap-distance-top:0;mso-wrap-distance-right:9pt;mso-wrap-distance-bottom:0;mso-position-horizontal:absolute;mso-position-horizontal-relative:text;mso-position-vertical:absolute;mso-position-vertical-relative:text;v-text-anchor:top" o:gfxdata="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" fillcolor="white [3201]" strokeweight=".5pt">
                 <v:textbox>
                   <w:txbxContent>
                     <w:p/>
@@ -2568,7 +3019,7 @@
           </mc:Choice>
           <mc:Fallback>
             <w:pict>
-              <v:shape w14:anchorId="01FF3005" id="Text Box 23" o:spid="_x0000_s1042" type="#_x0000_t202" style="position:absolute;margin-left:438.9pt;margin-top:177.65pt;width:36pt;height:9.25pt;z-index:251691008;visibility:visible;mso-wrap-style:square;mso-wrap-distance-left:9pt;mso-wrap-distance-top:0;mso-wrap-distance-right:9pt;mso-wrap-distance-bottom:0;mso-position-horizontal:absolute;mso-position-horizontal-relative:text;mso-position-vertical:absolute;mso-position-vertical-relative:text;v-text-anchor:top" o:gfxdata="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" fillcolor="white [3201]" strokeweight=".5pt">
+              <v:shape w14:anchorId="01FF3005" id="Text Box 23" o:spid="_x0000_s1045" type="#_x0000_t202" style="position:absolute;margin-left:438.9pt;margin-top:177.65pt;width:36pt;height:9.25pt;z-index:251691008;visibility:visible;mso-wrap-style:square;mso-wrap-distance-left:9pt;mso-wrap-distance-top:0;mso-wrap-distance-right:9pt;mso-wrap-distance-bottom:0;mso-position-horizontal:absolute;mso-position-horizontal-relative:text;mso-position-vertical:absolute;mso-position-vertical-relative:text;v-text-anchor:top" o:gfxdata="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" fillcolor="white [3201]" strokeweight=".5pt">
                 <v:textbox>
                   <w:txbxContent>
                     <w:p/>
@@ -2639,7 +3090,7 @@
           </mc:Choice>
           <mc:Fallback>
             <w:pict>
-              <v:shape w14:anchorId="51630062" id="Text Box 24" o:spid="_x0000_s1043" type="#_x0000_t202" style="position:absolute;margin-left:377.05pt;margin-top:227.95pt;width:36pt;height:9.25pt;z-index:251693056;visibility:visible;mso-wrap-style:square;mso-wrap-distance-left:9pt;mso-wrap-distance-top:0;mso-wrap-distance-right:9pt;mso-wrap-distance-bottom:0;mso-position-horizontal:absolute;mso-position-horizontal-relative:text;mso-position-vertical:absolute;mso-position-vertical-relative:text;v-text-anchor:top" o:gfxdata="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" fillcolor="white [3201]" strokeweight=".5pt">
+              <v:shape w14:anchorId="51630062" id="Text Box 24" o:spid="_x0000_s1046" type="#_x0000_t202" style="position:absolute;margin-left:377.05pt;margin-top:227.95pt;width:36pt;height:9.25pt;z-index:251693056;visibility:visible;mso-wrap-style:square;mso-wrap-distance-left:9pt;mso-wrap-distance-top:0;mso-wrap-distance-right:9pt;mso-wrap-distance-bottom:0;mso-position-horizontal:absolute;mso-position-horizontal-relative:text;mso-position-vertical:absolute;mso-position-vertical-relative:text;v-text-anchor:top" o:gfxdata="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" fillcolor="white [3201]" strokeweight=".5pt">
                 <v:textbox>
                   <w:txbxContent>
                     <w:p/>
@@ -2725,7 +3176,7 @@
           </mc:Choice>
           <mc:Fallback>
             <w:pict>
-              <v:roundrect w14:anchorId="71AE363B" id="Rectangle: Rounded Corners 17" o:spid="_x0000_s1044" style="position:absolute;margin-left:371.05pt;margin-top:229.8pt;width:46.6pt;height:39.7pt;z-index:251682816;visibility:visible;mso-wrap-style:square;mso-wrap-distance-left:9pt;mso-wrap-distance-top:0;mso-wrap-distance-right:9pt;mso-wrap-distance-bottom:0;mso-position-horizontal:absolute;mso-position-horizontal-relative:text;mso-position-vertical:absolute;mso-position-vertical-relative:text;v-text-anchor:middle" arcsize="10923f" o:gfxdata="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" fillcolor="#4472c4 [3204]" strokecolor="#1f3763 [1604]" strokeweight="1pt">
+              <v:roundrect w14:anchorId="71AE363B" id="Rectangle: Rounded Corners 17" o:spid="_x0000_s1047" style="position:absolute;margin-left:371.05pt;margin-top:229.8pt;width:46.6pt;height:39.7pt;z-index:251682816;visibility:visible;mso-wrap-style:square;mso-wrap-distance-left:9pt;mso-wrap-distance-top:0;mso-wrap-distance-right:9pt;mso-wrap-distance-bottom:0;mso-position-horizontal:absolute;mso-position-horizontal-relative:text;mso-position-vertical:absolute;mso-position-vertical-relative:text;v-text-anchor:middle" arcsize="10923f" o:gfxdata="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" fillcolor="#4472c4 [3204]" strokecolor="#1f3763 [1604]" strokeweight="1pt">
                 <v:stroke joinstyle="miter"/>
                 <v:textbox>
                   <w:txbxContent>
@@ -2819,7 +3270,7 @@
           </mc:Choice>
           <mc:Fallback>
             <w:pict>
-              <v:roundrect w14:anchorId="27F50410" id="Rectangle: Rounded Corners 15" o:spid="_x0000_s1045" style="position:absolute;margin-left:365.55pt;margin-top:178.15pt;width:46.6pt;height:39.7pt;z-index:251680768;visibility:visible;mso-wrap-style:square;mso-wrap-distance-left:9pt;mso-wrap-distance-top:0;mso-wrap-distance-right:9pt;mso-wrap-distance-bottom:0;mso-position-horizontal:absolute;mso-position-horizontal-relative:text;mso-position-vertical:absolute;mso-position-vertical-relative:text;v-text-anchor:middle" arcsize="10923f" o:gfxdata="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" fillcolor="#4472c4 [3204]" strokecolor="#1f3763 [1604]" strokeweight="1pt">
+              <v:roundrect w14:anchorId="27F50410" id="Rectangle: Rounded Corners 15" o:spid="_x0000_s1048" style="position:absolute;margin-left:365.55pt;margin-top:178.15pt;width:46.6pt;height:39.7pt;z-index:251680768;visibility:visible;mso-wrap-style:square;mso-wrap-distance-left:9pt;mso-wrap-distance-top:0;mso-wrap-distance-right:9pt;mso-wrap-distance-bottom:0;mso-position-horizontal:absolute;mso-position-horizontal-relative:text;mso-position-vertical:absolute;mso-position-vertical-relative:text;v-text-anchor:middle" arcsize="10923f" o:gfxdata="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" fillcolor="#4472c4 [3204]" strokecolor="#1f3763 [1604]" strokeweight="1pt">
                 <v:stroke joinstyle="miter"/>
                 <v:textbox>
                   <w:txbxContent>
@@ -2913,7 +3364,7 @@
           </mc:Choice>
           <mc:Fallback>
             <w:pict>
-              <v:roundrect w14:anchorId="52EA58C3" id="Rectangle: Rounded Corners 13" o:spid="_x0000_s1046" style="position:absolute;margin-left:363.7pt;margin-top:126.45pt;width:50.75pt;height:39.7pt;z-index:251677696;visibility:visible;mso-wrap-style:square;mso-wrap-distance-left:9pt;mso-wrap-distance-top:0;mso-wrap-distance-right:9pt;mso-wrap-distance-bottom:0;mso-position-horizontal:absolute;mso-position-horizontal-relative:text;mso-position-vertical:absolute;mso-position-vertical-relative:text;v-text-anchor:middle" arcsize="10923f" o:gfxdata="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" fillcolor="#4472c4 [3204]" strokecolor="#1f3763 [1604]" strokeweight="1pt">
+              <v:roundrect w14:anchorId="52EA58C3" id="Rectangle: Rounded Corners 13" o:spid="_x0000_s1049" style="position:absolute;margin-left:363.7pt;margin-top:126.45pt;width:50.75pt;height:39.7pt;z-index:251677696;visibility:visible;mso-wrap-style:square;mso-wrap-distance-left:9pt;mso-wrap-distance-top:0;mso-wrap-distance-right:9pt;mso-wrap-distance-bottom:0;mso-position-horizontal:absolute;mso-position-horizontal-relative:text;mso-position-vertical:absolute;mso-position-vertical-relative:text;v-text-anchor:middle" arcsize="10923f" o:gfxdata="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" fillcolor="#4472c4 [3204]" strokecolor="#1f3763 [1604]" strokeweight="1pt">
                 <v:stroke joinstyle="miter"/>
                 <v:textbox>
                   <w:txbxContent>
@@ -3010,7 +3461,7 @@
           </mc:Choice>
           <mc:Fallback>
             <w:pict>
-              <v:roundrect w14:anchorId="43F1CF70" id="Rectangle: Rounded Corners 11" o:spid="_x0000_s1047" style="position:absolute;margin-left:360.9pt;margin-top:73.8pt;width:53.5pt;height:42.45pt;z-index:251674624;visibility:visible;mso-wrap-style:square;mso-width-percent:0;mso-wrap-distance-left:9pt;mso-wrap-distance-top:0;mso-wrap-distance-right:9pt;mso-wrap-distance-bottom:0;mso-position-horizontal:absolute;mso-position-horizontal-relative:text;mso-position-vertical:absolute;mso-position-vertical-relative:text;mso-width-percent:0;mso-width-relative:margin;v-text-anchor:middle" arcsize="10923f" o:gfxdata="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" fillcolor="#4472c4 [3204]" strokecolor="#1f3763 [1604]" strokeweight="1pt">
+              <v:roundrect w14:anchorId="43F1CF70" id="Rectangle: Rounded Corners 11" o:spid="_x0000_s1050" style="position:absolute;margin-left:360.9pt;margin-top:73.8pt;width:53.5pt;height:42.45pt;z-index:251674624;visibility:visible;mso-wrap-style:square;mso-width-percent:0;mso-wrap-distance-left:9pt;mso-wrap-distance-top:0;mso-wrap-distance-right:9pt;mso-wrap-distance-bottom:0;mso-position-horizontal:absolute;mso-position-horizontal-relative:text;mso-position-vertical:absolute;mso-position-vertical-relative:text;mso-width-percent:0;mso-width-relative:margin;v-text-anchor:middle" arcsize="10923f" o:gfxdata="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" fillcolor="#4472c4 [3204]" strokecolor="#1f3763 [1604]" strokeweight="1pt">
                 <v:stroke joinstyle="miter"/>
                 <v:textbox>
                   <w:txbxContent>
@@ -3100,7 +3551,7 @@
           </mc:Choice>
           <mc:Fallback>
             <w:pict>
-              <v:rect w14:anchorId="6198B728" id="Rectangle 8" o:spid="_x0000_s1026" style="position:absolute;margin-left:-11.55pt;margin-top:66.9pt;width:60.45pt;height:222.45pt;z-index:251669504;visibility:visible;mso-wrap-style:square;mso-height-percent:0;mso-wrap-distance-left:9pt;mso-wrap-distance-top:0;mso-wrap-distance-right:9pt;mso-wrap-distance-bottom:0;mso-position-horizontal:absolute;mso-position-horizontal-relative:text;mso-position-vertical:absolute;mso-position-vertical-relative:text;mso-height-percent:0;mso-height-relative:margin;v-text-anchor:middle" o:gfxdata="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" fillcolor="#cfcdcd [2894]" strokecolor="#1f3763 [1604]" strokeweight="1pt"/>
+              <v:rect w14:anchorId="38D96056" id="Rectangle 8" o:spid="_x0000_s1026" style="position:absolute;margin-left:-11.55pt;margin-top:66.9pt;width:60.45pt;height:222.45pt;z-index:251669504;visibility:visible;mso-wrap-style:square;mso-height-percent:0;mso-wrap-distance-left:9pt;mso-wrap-distance-top:0;mso-wrap-distance-right:9pt;mso-wrap-distance-bottom:0;mso-position-horizontal:absolute;mso-position-horizontal-relative:text;mso-position-vertical:absolute;mso-position-vertical-relative:text;mso-height-percent:0;mso-height-relative:margin;v-text-anchor:middle" o:gfxdata="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" fillcolor="#cfcdcd [2894]" strokecolor="#1f3763 [1604]" strokeweight="1pt"/>
             </w:pict>
           </mc:Fallback>
         </mc:AlternateContent>
@@ -3179,7 +3630,7 @@
           </mc:Choice>
           <mc:Fallback>
             <w:pict>
-              <v:rect w14:anchorId="51014896" id="Rectangle 9" o:spid="_x0000_s1026" style="position:absolute;margin-left:55.85pt;margin-top:66.9pt;width:440.75pt;height:225.25pt;z-index:251671552;visibility:visible;mso-wrap-style:square;mso-width-percent:0;mso-height-percent:0;mso-wrap-distance-left:9pt;mso-wrap-distance-top:0;mso-wrap-distance-right:9pt;mso-wrap-distance-bottom:0;mso-position-horizontal:absolute;mso-position-horizontal-relative:text;mso-position-vertical:absolute;mso-position-vertical-relative:text;mso-width-percent:0;mso-height-percent:0;mso-width-relative:margin;mso-height-relative:margin;v-text-anchor:middle" o:gfxdata="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" fillcolor="#cfcdcd [2894]" strokecolor="#1f3763 [1604]" strokeweight="1pt"/>
+              <v:rect w14:anchorId="7D600692" id="Rectangle 9" o:spid="_x0000_s1026" style="position:absolute;margin-left:55.85pt;margin-top:66.9pt;width:440.75pt;height:225.25pt;z-index:251671552;visibility:visible;mso-wrap-style:square;mso-width-percent:0;mso-height-percent:0;mso-wrap-distance-left:9pt;mso-wrap-distance-top:0;mso-wrap-distance-right:9pt;mso-wrap-distance-bottom:0;mso-position-horizontal:absolute;mso-position-horizontal-relative:text;mso-position-vertical:absolute;mso-position-vertical-relative:text;mso-width-percent:0;mso-height-percent:0;mso-width-relative:margin;mso-height-relative:margin;v-text-anchor:middle" o:gfxdata="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" fillcolor="#cfcdcd [2894]" strokecolor="#1f3763 [1604]" strokeweight="1pt"/>
             </w:pict>
           </mc:Fallback>
         </mc:AlternateContent>
@@ -3253,7 +3704,7 @@
           </mc:Choice>
           <mc:Fallback>
             <w:pict>
-              <v:roundrect w14:anchorId="5C73A222" id="Rectangle: Rounded Corners 7" o:spid="_x0000_s1026" style="position:absolute;margin-left:320.75pt;margin-top:13.4pt;width:40.15pt;height:34.6pt;z-index:251668480;visibility:visible;mso-wrap-style:square;mso-wrap-distance-left:9pt;mso-wrap-distance-top:0;mso-wrap-distance-right:9pt;mso-wrap-distance-bottom:0;mso-position-horizontal:absolute;mso-position-horizontal-relative:text;mso-position-vertical:absolute;mso-position-vertical-relative:text;v-text-anchor:middle" arcsize="10923f" o:gfxdata="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" fillcolor="#8eaadb [1940]" strokecolor="#1f3763 [1604]" strokeweight="1pt">
+              <v:roundrect w14:anchorId="59AE4C30" id="Rectangle: Rounded Corners 7" o:spid="_x0000_s1026" style="position:absolute;margin-left:320.75pt;margin-top:13.4pt;width:40.15pt;height:34.6pt;z-index:251668480;visibility:visible;mso-wrap-style:square;mso-wrap-distance-left:9pt;mso-wrap-distance-top:0;mso-wrap-distance-right:9pt;mso-wrap-distance-bottom:0;mso-position-horizontal:absolute;mso-position-horizontal-relative:text;mso-position-vertical:absolute;mso-position-vertical-relative:text;v-text-anchor:middle" arcsize="10923f" o:gfxdata="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" fillcolor="#8eaadb [1940]" strokecolor="#1f3763 [1604]" strokeweight="1pt">
                 <v:stroke joinstyle="miter"/>
               </v:roundrect>
             </w:pict>
@@ -3329,7 +3780,7 @@
           </mc:Choice>
           <mc:Fallback>
             <w:pict>
-              <v:roundrect w14:anchorId="47FD8F95" id="Rectangle: Rounded Corners 6" o:spid="_x0000_s1026" style="position:absolute;margin-left:308.75pt;margin-top:1.4pt;width:40.15pt;height:34.6pt;z-index:251666432;visibility:visible;mso-wrap-style:square;mso-wrap-distance-left:9pt;mso-wrap-distance-top:0;mso-wrap-distance-right:9pt;mso-wrap-distance-bottom:0;mso-position-horizontal:absolute;mso-position-horizontal-relative:text;mso-position-vertical:absolute;mso-position-vertical-relative:text;v-text-anchor:middle" arcsize="10923f" o:gfxdata="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" fillcolor="#8eaadb [1940]" strokecolor="#1f3763 [1604]" strokeweight="1pt">
+              <v:roundrect w14:anchorId="02F58AA0" id="Rectangle: Rounded Corners 6" o:spid="_x0000_s1026" style="position:absolute;margin-left:308.75pt;margin-top:1.4pt;width:40.15pt;height:34.6pt;z-index:251666432;visibility:visible;mso-wrap-style:square;mso-wrap-distance-left:9pt;mso-wrap-distance-top:0;mso-wrap-distance-right:9pt;mso-wrap-distance-bottom:0;mso-position-horizontal:absolute;mso-position-horizontal-relative:text;mso-position-vertical:absolute;mso-position-vertical-relative:text;v-text-anchor:middle" arcsize="10923f" o:gfxdata="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" fillcolor="#8eaadb [1940]" strokecolor="#1f3763 [1604]" strokeweight="1pt">
                 <v:stroke joinstyle="miter"/>
               </v:roundrect>
             </w:pict>
@@ -3405,7 +3856,7 @@
           </mc:Choice>
           <mc:Fallback>
             <w:pict>
-              <v:roundrect w14:anchorId="7577E332" id="Rectangle: Rounded Corners 5" o:spid="_x0000_s1026" style="position:absolute;margin-left:296.75pt;margin-top:-10.6pt;width:40.15pt;height:34.6pt;z-index:251664384;visibility:visible;mso-wrap-style:square;mso-wrap-distance-left:9pt;mso-wrap-distance-top:0;mso-wrap-distance-right:9pt;mso-wrap-distance-bottom:0;mso-position-horizontal:absolute;mso-position-horizontal-relative:text;mso-position-vertical:absolute;mso-position-vertical-relative:text;v-text-anchor:middle" arcsize="10923f" o:gfxdata="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" fillcolor="#8eaadb [1940]" strokecolor="#1f3763 [1604]" strokeweight="1pt">
+              <v:roundrect w14:anchorId="6371CC65" id="Rectangle: Rounded Corners 5" o:spid="_x0000_s1026" style="position:absolute;margin-left:296.75pt;margin-top:-10.6pt;width:40.15pt;height:34.6pt;z-index:251664384;visibility:visible;mso-wrap-style:square;mso-wrap-distance-left:9pt;mso-wrap-distance-top:0;mso-wrap-distance-right:9pt;mso-wrap-distance-bottom:0;mso-position-horizontal:absolute;mso-position-horizontal-relative:text;mso-position-vertical:absolute;mso-position-vertical-relative:text;v-text-anchor:middle" arcsize="10923f" o:gfxdata="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" fillcolor="#8eaadb [1940]" strokecolor="#1f3763 [1604]" strokeweight="1pt">
                 <v:stroke joinstyle="miter"/>
               </v:roundrect>
             </w:pict>
@@ -3490,7 +3941,7 @@
           </mc:Choice>
           <mc:Fallback>
             <w:pict>
-              <v:rect w14:anchorId="4500F0FD" id="Rectangle 3" o:spid="_x0000_s1048" style="position:absolute;margin-left:177.25pt;margin-top:-9.25pt;width:92.75pt;height:47.1pt;z-index:251662336;visibility:visible;mso-wrap-style:square;mso-wrap-distance-left:9pt;mso-wrap-distance-top:0;mso-wrap-distance-right:9pt;mso-wrap-distance-bottom:0;mso-position-horizontal:absolute;mso-position-horizontal-relative:text;mso-position-vertical:absolute;mso-position-vertical-relative:text;v-text-anchor:middle" o:gfxdata="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" fillcolor="#ed7d31 [3205]" strokecolor="#1f3763 [1604]" strokeweight="1pt">
+              <v:rect w14:anchorId="4500F0FD" id="Rectangle 3" o:spid="_x0000_s1051" style="position:absolute;margin-left:177.25pt;margin-top:-9.25pt;width:92.75pt;height:47.1pt;z-index:251662336;visibility:visible;mso-wrap-style:square;mso-wrap-distance-left:9pt;mso-wrap-distance-top:0;mso-wrap-distance-right:9pt;mso-wrap-distance-bottom:0;mso-position-horizontal:absolute;mso-position-horizontal-relative:text;mso-position-vertical:absolute;mso-position-vertical-relative:text;v-text-anchor:middle" o:gfxdata="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" fillcolor="#ed7d31 [3205]" strokecolor="#1f3763 [1604]" strokeweight="1pt">
                 <v:textbox>
                   <w:txbxContent>
                     <w:p>
@@ -3566,9 +4017,11 @@
                             <w:pPr>
                               <w:jc w:val="center"/>
                             </w:pPr>
+                            <w:bookmarkStart w:id="0" w:name="_GoBack"/>
                             <w:r>
                               <w:t>exe</w:t>
                             </w:r>
+                            <w:bookmarkEnd w:id="0"/>
                           </w:p>
                         </w:txbxContent>
                       </wps:txbx>
@@ -3586,16 +4039,18 @@
           </mc:Choice>
           <mc:Fallback>
             <w:pict>
-              <v:rect w14:anchorId="7E629664" id="Rectangle 2" o:spid="_x0000_s1049" style="position:absolute;margin-left:40.15pt;margin-top:-9.25pt;width:92.75pt;height:47.1pt;z-index:251660288;visibility:visible;mso-wrap-style:square;mso-wrap-distance-left:9pt;mso-wrap-distance-top:0;mso-wrap-distance-right:9pt;mso-wrap-distance-bottom:0;mso-position-horizontal:absolute;mso-position-horizontal-relative:text;mso-position-vertical:absolute;mso-position-vertical-relative:text;v-text-anchor:middle" o:gfxdata="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" fillcolor="#ed7d31 [3205]" strokecolor="#1f3763 [1604]" strokeweight="1pt">
+              <v:rect w14:anchorId="7E629664" id="Rectangle 2" o:spid="_x0000_s1052" style="position:absolute;margin-left:40.15pt;margin-top:-9.25pt;width:92.75pt;height:47.1pt;z-index:251660288;visibility:visible;mso-wrap-style:square;mso-wrap-distance-left:9pt;mso-wrap-distance-top:0;mso-wrap-distance-right:9pt;mso-wrap-distance-bottom:0;mso-position-horizontal:absolute;mso-position-horizontal-relative:text;mso-position-vertical:absolute;mso-position-vertical-relative:text;v-text-anchor:middle" o:gfxdata="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" fillcolor="#ed7d31 [3205]" strokecolor="#1f3763 [1604]" strokeweight="1pt">
                 <v:textbox>
                   <w:txbxContent>
                     <w:p>
                       <w:pPr>
                         <w:jc w:val="center"/>
                       </w:pPr>
+                      <w:bookmarkStart w:id="1" w:name="_GoBack"/>
                       <w:r>
                         <w:t>exe</w:t>
                       </w:r>
+                      <w:bookmarkEnd w:id="1"/>
                     </w:p>
                   </w:txbxContent>
                 </v:textbox>
@@ -4012,7 +4467,7 @@
   <w:style w:type="paragraph" w:default="1" w:styleId="Normal">
     <w:name w:val="Normal"/>
     <w:qFormat/>
-    <w:rsid w:val="00537E25"/>
+    <w:rsid w:val="00855335"/>
   </w:style>
   <w:style w:type="character" w:default="1" w:styleId="DefaultParagraphFont">
     <w:name w:val="Default Paragraph Font"/>

</xml_diff>